<commit_message>
Added Sync Meetings in Deliverable 1
</commit_message>
<xml_diff>
--- a/Sys_Dev_Deliverable01.docx
+++ b/Sys_Dev_Deliverable01.docx
@@ -1,6 +1,6 @@
 
 <file path=word/document.xml><?xml version="1.0" encoding="utf-8"?>
-<w:document xmlns:wpc="http://schemas.microsoft.com/office/word/2010/wordprocessingCanvas" xmlns:cx="http://schemas.microsoft.com/office/drawing/2014/chartex" xmlns:cx1="http://schemas.microsoft.com/office/drawing/2015/9/8/chartex" xmlns:cx2="http://schemas.microsoft.com/office/drawing/2015/10/21/chartex" xmlns:cx3="http://schemas.microsoft.com/office/drawing/2016/5/9/chartex" xmlns:cx4="http://schemas.microsoft.com/office/drawing/2016/5/10/chartex" xmlns:cx5="http://schemas.microsoft.com/office/drawing/2016/5/11/chartex" xmlns:cx6="http://schemas.microsoft.com/office/drawing/2016/5/12/chartex" xmlns:cx7="http://schemas.microsoft.com/office/drawing/2016/5/13/chartex" xmlns:cx8="http://schemas.microsoft.com/office/drawing/2016/5/14/chartex" xmlns:mc="http://schemas.openxmlformats.org/markup-compatibility/2006" xmlns:aink="http://schemas.microsoft.com/office/drawing/2016/ink" xmlns:am3d="http://schemas.microsoft.com/office/drawing/2017/model3d" xmlns:o="urn:schemas-microsoft-com:office:office" xmlns:r="http://schemas.openxmlformats.org/officeDocument/2006/relationships" xmlns:m="http://schemas.openxmlformats.org/officeDocument/2006/math" xmlns:v="urn:schemas-microsoft-com:vml" xmlns:wp14="http://schemas.microsoft.com/office/word/2010/wordprocessingDrawing" xmlns:wp="http://schemas.openxmlformats.org/drawingml/2006/wordprocessingDrawing" xmlns:w10="urn:schemas-microsoft-com:office:word" xmlns:w="http://schemas.openxmlformats.org/wordprocessingml/2006/main" xmlns:w14="http://schemas.microsoft.com/office/word/2010/wordml" xmlns:w15="http://schemas.microsoft.com/office/word/2012/wordml" xmlns:w16cid="http://schemas.microsoft.com/office/word/2016/wordml/cid" xmlns:w16se="http://schemas.microsoft.com/office/word/2015/wordml/symex" xmlns:wpg="http://schemas.microsoft.com/office/word/2010/wordprocessingGroup" xmlns:wpi="http://schemas.microsoft.com/office/word/2010/wordprocessingInk" xmlns:wne="http://schemas.microsoft.com/office/word/2006/wordml" xmlns:wps="http://schemas.microsoft.com/office/word/2010/wordprocessingShape" mc:Ignorable="w14 w15 w16se w16cid wp14">
+<w:document xmlns:wpc="http://schemas.microsoft.com/office/word/2010/wordprocessingCanvas" xmlns:cx="http://schemas.microsoft.com/office/drawing/2014/chartex" xmlns:cx1="http://schemas.microsoft.com/office/drawing/2015/9/8/chartex" xmlns:cx2="http://schemas.microsoft.com/office/drawing/2015/10/21/chartex" xmlns:cx3="http://schemas.microsoft.com/office/drawing/2016/5/9/chartex" xmlns:cx4="http://schemas.microsoft.com/office/drawing/2016/5/10/chartex" xmlns:cx5="http://schemas.microsoft.com/office/drawing/2016/5/11/chartex" xmlns:cx6="http://schemas.microsoft.com/office/drawing/2016/5/12/chartex" xmlns:cx7="http://schemas.microsoft.com/office/drawing/2016/5/13/chartex" xmlns:cx8="http://schemas.microsoft.com/office/drawing/2016/5/14/chartex" xmlns:mc="http://schemas.openxmlformats.org/markup-compatibility/2006" xmlns:aink="http://schemas.microsoft.com/office/drawing/2016/ink" xmlns:am3d="http://schemas.microsoft.com/office/drawing/2017/model3d" xmlns:o="urn:schemas-microsoft-com:office:office" xmlns:oel="http://schemas.microsoft.com/office/2019/extlst" xmlns:r="http://schemas.openxmlformats.org/officeDocument/2006/relationships" xmlns:m="http://schemas.openxmlformats.org/officeDocument/2006/math" xmlns:v="urn:schemas-microsoft-com:vml" xmlns:wp14="http://schemas.microsoft.com/office/word/2010/wordprocessingDrawing" xmlns:wp="http://schemas.openxmlformats.org/drawingml/2006/wordprocessingDrawing" xmlns:w10="urn:schemas-microsoft-com:office:word" xmlns:w="http://schemas.openxmlformats.org/wordprocessingml/2006/main" xmlns:w14="http://schemas.microsoft.com/office/word/2010/wordml" xmlns:w15="http://schemas.microsoft.com/office/word/2012/wordml" xmlns:w16cex="http://schemas.microsoft.com/office/word/2018/wordml/cex" xmlns:w16cid="http://schemas.microsoft.com/office/word/2016/wordml/cid" xmlns:w16="http://schemas.microsoft.com/office/word/2018/wordml" xmlns:w16du="http://schemas.microsoft.com/office/word/2023/wordml/word16du" xmlns:w16sdtdh="http://schemas.microsoft.com/office/word/2020/wordml/sdtdatahash" xmlns:w16se="http://schemas.microsoft.com/office/word/2015/wordml/symex" xmlns:wpg="http://schemas.microsoft.com/office/word/2010/wordprocessingGroup" xmlns:wpi="http://schemas.microsoft.com/office/word/2010/wordprocessingInk" xmlns:wne="http://schemas.microsoft.com/office/word/2006/wordml" xmlns:wps="http://schemas.microsoft.com/office/word/2010/wordprocessingShape" mc:Ignorable="w14 w15 w16se w16cid w16 w16cex w16sdtdh w16du wp14">
   <w:body>
     <w:p>
       <w:pPr>
@@ -2757,7 +2757,15 @@
           <w:sz w:val="24"/>
           <w:szCs w:val="24"/>
         </w:rPr>
-        <w:t>Our team’s meeting schedule will be mostly in class during Tuesdays and Thursdays. The reason for this is we would have better communication in person, and it fits our schedule for the week. Also, it would be very helpful to work on our project in class so we could ask our professors some questions if we encounter problems. If our work is not done and our time is not enough, we have an option to meet online through discord.</w:t>
+        <w:t>Our team’s meeting schedule</w:t>
+      </w:r>
+      <w:r>
+        <w:rPr>
+          <w:rFonts w:ascii="Times New Roman" w:hAnsi="Times New Roman" w:cs="Times New Roman"/>
+          <w:sz w:val="24"/>
+          <w:szCs w:val="24"/>
+        </w:rPr>
+        <w:t xml:space="preserve"> is as follows:</w:t>
       </w:r>
     </w:p>
     <w:p>
@@ -2796,6 +2804,13 @@
           <w:szCs w:val="24"/>
         </w:rPr>
         <w:tab/>
+      </w:r>
+      <w:r>
+        <w:rPr>
+          <w:rFonts w:ascii="Times New Roman" w:hAnsi="Times New Roman" w:cs="Times New Roman"/>
+          <w:sz w:val="24"/>
+          <w:szCs w:val="24"/>
+        </w:rPr>
         <w:t>13:00 – 16:00</w:t>
       </w:r>
     </w:p>
@@ -2827,6 +2842,21 @@
           <w:szCs w:val="24"/>
         </w:rPr>
         <w:tab/>
+      </w:r>
+      <w:r>
+        <w:rPr>
+          <w:rFonts w:ascii="Times New Roman" w:hAnsi="Times New Roman" w:cs="Times New Roman"/>
+          <w:sz w:val="24"/>
+          <w:szCs w:val="24"/>
+        </w:rPr>
+        <w:tab/>
+      </w:r>
+      <w:r>
+        <w:rPr>
+          <w:rFonts w:ascii="Times New Roman" w:hAnsi="Times New Roman" w:cs="Times New Roman"/>
+          <w:sz w:val="24"/>
+          <w:szCs w:val="24"/>
+        </w:rPr>
         <w:t>12:00 – 16:00</w:t>
       </w:r>
     </w:p>
@@ -3014,25 +3044,7 @@
           <w:sz w:val="24"/>
           <w:szCs w:val="24"/>
         </w:rPr>
-        <w:t xml:space="preserve">Gennaro </w:t>
-      </w:r>
-      <w:proofErr w:type="spellStart"/>
-      <w:r>
-        <w:rPr>
-          <w:rFonts w:ascii="Times New Roman" w:hAnsi="Times New Roman" w:cs="Times New Roman"/>
-          <w:sz w:val="24"/>
-          <w:szCs w:val="24"/>
-        </w:rPr>
-        <w:t>Finelli</w:t>
-      </w:r>
-      <w:proofErr w:type="spellEnd"/>
-      <w:r>
-        <w:rPr>
-          <w:rFonts w:ascii="Times New Roman" w:hAnsi="Times New Roman" w:cs="Times New Roman"/>
-          <w:sz w:val="24"/>
-          <w:szCs w:val="24"/>
-        </w:rPr>
-        <w:t>:</w:t>
+        <w:t>Gennaro Finelli:</w:t>
       </w:r>
       <w:r>
         <w:rPr>
@@ -3348,14 +3360,89 @@
         </w:rPr>
       </w:pPr>
       <w:bookmarkStart w:id="8" w:name="_Toc175239564"/>
-      <w:r>
-        <w:rPr>
-          <w:rFonts w:ascii="Times New Roman" w:hAnsi="Times New Roman" w:cs="Times New Roman"/>
-        </w:rPr>
-        <w:lastRenderedPageBreak/>
+    </w:p>
+    <w:p>
+      <w:pPr>
+        <w:pStyle w:val="Heading2"/>
+        <w:rPr>
+          <w:rFonts w:ascii="Times New Roman" w:hAnsi="Times New Roman" w:cs="Times New Roman"/>
+        </w:rPr>
+      </w:pPr>
+    </w:p>
+    <w:p>
+      <w:pPr>
+        <w:pStyle w:val="Heading2"/>
+        <w:rPr>
+          <w:rFonts w:ascii="Times New Roman" w:hAnsi="Times New Roman" w:cs="Times New Roman"/>
+        </w:rPr>
+      </w:pPr>
+      <w:r>
+        <w:rPr>
+          <w:rFonts w:ascii="Times New Roman" w:hAnsi="Times New Roman" w:cs="Times New Roman"/>
+        </w:rPr>
         <w:t>Synchronous Meetings</w:t>
       </w:r>
       <w:bookmarkEnd w:id="8"/>
+    </w:p>
+    <w:p>
+      <w:pPr>
+        <w:rPr>
+          <w:rFonts w:ascii="Times New Roman" w:hAnsi="Times New Roman" w:cs="Times New Roman"/>
+        </w:rPr>
+      </w:pPr>
+    </w:p>
+    <w:p>
+      <w:pPr>
+        <w:rPr>
+          <w:rFonts w:ascii="Times New Roman" w:hAnsi="Times New Roman" w:cs="Times New Roman"/>
+          <w:sz w:val="24"/>
+          <w:szCs w:val="24"/>
+        </w:rPr>
+      </w:pPr>
+      <w:r>
+        <w:rPr>
+          <w:rFonts w:ascii="Times New Roman" w:hAnsi="Times New Roman" w:cs="Times New Roman"/>
+          <w:sz w:val="24"/>
+          <w:szCs w:val="24"/>
+        </w:rPr>
+        <w:t>Our synchronous meetings that include all team members are written in the Meeting Schedule part in this document. Our synchronous meetings will be mostly in class during Tuesdays and Thursdays. The reason for this is we would have better communication in person, and it fits our schedule for the week. Also, it would be very helpful to work on our project in class so we could ask our professors some questions if we encounter problems. If our work is not done and our time is not enough, we have an option to meet online through discord.</w:t>
+      </w:r>
+    </w:p>
+    <w:p>
+      <w:pPr>
+        <w:rPr>
+          <w:rFonts w:ascii="Times New Roman" w:hAnsi="Times New Roman" w:cs="Times New Roman"/>
+          <w:sz w:val="24"/>
+          <w:szCs w:val="24"/>
+        </w:rPr>
+      </w:pPr>
+      <w:r>
+        <w:rPr>
+          <w:rFonts w:ascii="Times New Roman" w:hAnsi="Times New Roman" w:cs="Times New Roman"/>
+          <w:sz w:val="24"/>
+          <w:szCs w:val="24"/>
+        </w:rPr>
+        <w:tab/>
+        <w:t xml:space="preserve">We will be having synchronous meetings with the Client and the schedule will depend on the Client’s schedule. Our main point of contact with the Client is </w:t>
+      </w:r>
+      <w:r>
+        <w:rPr>
+          <w:rFonts w:ascii="Times New Roman" w:hAnsi="Times New Roman" w:cs="Times New Roman"/>
+          <w:i/>
+          <w:iCs/>
+          <w:sz w:val="24"/>
+          <w:szCs w:val="24"/>
+        </w:rPr>
+        <w:t xml:space="preserve">Mohammed, </w:t>
+      </w:r>
+      <w:r>
+        <w:rPr>
+          <w:rFonts w:ascii="Times New Roman" w:hAnsi="Times New Roman" w:cs="Times New Roman"/>
+          <w:sz w:val="24"/>
+          <w:szCs w:val="24"/>
+        </w:rPr>
+        <w:t>as his job is in the Client’s gaming lounge. Then Mohammed will communicate with the team to voice out the Client’s needs.</w:t>
+      </w:r>
     </w:p>
     <w:p>
       <w:pPr>
@@ -3712,8 +3799,6 @@
           <w:docGrid w:linePitch="360"/>
         </w:sectPr>
       </w:pPr>
-      <w:bookmarkStart w:id="13" w:name="_GoBack"/>
-      <w:bookmarkEnd w:id="13"/>
     </w:p>
     <w:p>
       <w:pPr>
@@ -3723,7 +3808,7 @@
           <w:rFonts w:ascii="Times New Roman" w:hAnsi="Times New Roman" w:cs="Times New Roman"/>
         </w:rPr>
       </w:pPr>
-      <w:bookmarkStart w:id="14" w:name="_Toc175239569"/>
+      <w:bookmarkStart w:id="13" w:name="_Toc175239569"/>
       <w:r>
         <w:rPr>
           <w:rFonts w:ascii="Times New Roman" w:hAnsi="Times New Roman" w:cs="Times New Roman"/>
@@ -3731,7 +3816,7 @@
         <w:lastRenderedPageBreak/>
         <w:t>Project Plan</w:t>
       </w:r>
-      <w:bookmarkEnd w:id="14"/>
+      <w:bookmarkEnd w:id="13"/>
     </w:p>
     <w:p>
       <w:pPr>
@@ -3763,7 +3848,7 @@
 </file>
 
 <file path=word/endnotes.xml><?xml version="1.0" encoding="utf-8"?>
-<w:endnotes xmlns:wpc="http://schemas.microsoft.com/office/word/2010/wordprocessingCanvas" xmlns:cx="http://schemas.microsoft.com/office/drawing/2014/chartex" xmlns:cx1="http://schemas.microsoft.com/office/drawing/2015/9/8/chartex" xmlns:cx2="http://schemas.microsoft.com/office/drawing/2015/10/21/chartex" xmlns:cx3="http://schemas.microsoft.com/office/drawing/2016/5/9/chartex" xmlns:cx4="http://schemas.microsoft.com/office/drawing/2016/5/10/chartex" xmlns:cx5="http://schemas.microsoft.com/office/drawing/2016/5/11/chartex" xmlns:cx6="http://schemas.microsoft.com/office/drawing/2016/5/12/chartex" xmlns:cx7="http://schemas.microsoft.com/office/drawing/2016/5/13/chartex" xmlns:cx8="http://schemas.microsoft.com/office/drawing/2016/5/14/chartex" xmlns:mc="http://schemas.openxmlformats.org/markup-compatibility/2006" xmlns:aink="http://schemas.microsoft.com/office/drawing/2016/ink" xmlns:am3d="http://schemas.microsoft.com/office/drawing/2017/model3d" xmlns:o="urn:schemas-microsoft-com:office:office" xmlns:r="http://schemas.openxmlformats.org/officeDocument/2006/relationships" xmlns:m="http://schemas.openxmlformats.org/officeDocument/2006/math" xmlns:v="urn:schemas-microsoft-com:vml" xmlns:wp14="http://schemas.microsoft.com/office/word/2010/wordprocessingDrawing" xmlns:wp="http://schemas.openxmlformats.org/drawingml/2006/wordprocessingDrawing" xmlns:w10="urn:schemas-microsoft-com:office:word" xmlns:w="http://schemas.openxmlformats.org/wordprocessingml/2006/main" xmlns:w14="http://schemas.microsoft.com/office/word/2010/wordml" xmlns:w15="http://schemas.microsoft.com/office/word/2012/wordml" xmlns:w16cid="http://schemas.microsoft.com/office/word/2016/wordml/cid" xmlns:w16se="http://schemas.microsoft.com/office/word/2015/wordml/symex" xmlns:wpg="http://schemas.microsoft.com/office/word/2010/wordprocessingGroup" xmlns:wpi="http://schemas.microsoft.com/office/word/2010/wordprocessingInk" xmlns:wne="http://schemas.microsoft.com/office/word/2006/wordml" xmlns:wps="http://schemas.microsoft.com/office/word/2010/wordprocessingShape" mc:Ignorable="w14 w15 w16se w16cid wp14">
+<w:endnotes xmlns:wpc="http://schemas.microsoft.com/office/word/2010/wordprocessingCanvas" xmlns:cx="http://schemas.microsoft.com/office/drawing/2014/chartex" xmlns:cx1="http://schemas.microsoft.com/office/drawing/2015/9/8/chartex" xmlns:cx2="http://schemas.microsoft.com/office/drawing/2015/10/21/chartex" xmlns:cx3="http://schemas.microsoft.com/office/drawing/2016/5/9/chartex" xmlns:cx4="http://schemas.microsoft.com/office/drawing/2016/5/10/chartex" xmlns:cx5="http://schemas.microsoft.com/office/drawing/2016/5/11/chartex" xmlns:cx6="http://schemas.microsoft.com/office/drawing/2016/5/12/chartex" xmlns:cx7="http://schemas.microsoft.com/office/drawing/2016/5/13/chartex" xmlns:cx8="http://schemas.microsoft.com/office/drawing/2016/5/14/chartex" xmlns:mc="http://schemas.openxmlformats.org/markup-compatibility/2006" xmlns:aink="http://schemas.microsoft.com/office/drawing/2016/ink" xmlns:am3d="http://schemas.microsoft.com/office/drawing/2017/model3d" xmlns:o="urn:schemas-microsoft-com:office:office" xmlns:oel="http://schemas.microsoft.com/office/2019/extlst" xmlns:r="http://schemas.openxmlformats.org/officeDocument/2006/relationships" xmlns:m="http://schemas.openxmlformats.org/officeDocument/2006/math" xmlns:v="urn:schemas-microsoft-com:vml" xmlns:wp14="http://schemas.microsoft.com/office/word/2010/wordprocessingDrawing" xmlns:wp="http://schemas.openxmlformats.org/drawingml/2006/wordprocessingDrawing" xmlns:w10="urn:schemas-microsoft-com:office:word" xmlns:w="http://schemas.openxmlformats.org/wordprocessingml/2006/main" xmlns:w14="http://schemas.microsoft.com/office/word/2010/wordml" xmlns:w15="http://schemas.microsoft.com/office/word/2012/wordml" xmlns:w16cex="http://schemas.microsoft.com/office/word/2018/wordml/cex" xmlns:w16cid="http://schemas.microsoft.com/office/word/2016/wordml/cid" xmlns:w16="http://schemas.microsoft.com/office/word/2018/wordml" xmlns:w16du="http://schemas.microsoft.com/office/word/2023/wordml/word16du" xmlns:w16sdtdh="http://schemas.microsoft.com/office/word/2020/wordml/sdtdatahash" xmlns:w16se="http://schemas.microsoft.com/office/word/2015/wordml/symex" xmlns:wpg="http://schemas.microsoft.com/office/word/2010/wordprocessingGroup" xmlns:wpi="http://schemas.microsoft.com/office/word/2010/wordprocessingInk" xmlns:wne="http://schemas.microsoft.com/office/word/2006/wordml" xmlns:wps="http://schemas.microsoft.com/office/word/2010/wordprocessingShape" mc:Ignorable="w14 w15 w16se w16cid w16 w16cex w16sdtdh w16du wp14">
   <w:endnote w:type="separator" w:id="-1">
     <w:p>
       <w:pPr>
@@ -3788,7 +3873,7 @@
 </file>
 
 <file path=word/footer1.xml><?xml version="1.0" encoding="utf-8"?>
-<w:ftr xmlns:wpc="http://schemas.microsoft.com/office/word/2010/wordprocessingCanvas" xmlns:cx="http://schemas.microsoft.com/office/drawing/2014/chartex" xmlns:cx1="http://schemas.microsoft.com/office/drawing/2015/9/8/chartex" xmlns:cx2="http://schemas.microsoft.com/office/drawing/2015/10/21/chartex" xmlns:cx3="http://schemas.microsoft.com/office/drawing/2016/5/9/chartex" xmlns:cx4="http://schemas.microsoft.com/office/drawing/2016/5/10/chartex" xmlns:cx5="http://schemas.microsoft.com/office/drawing/2016/5/11/chartex" xmlns:cx6="http://schemas.microsoft.com/office/drawing/2016/5/12/chartex" xmlns:cx7="http://schemas.microsoft.com/office/drawing/2016/5/13/chartex" xmlns:cx8="http://schemas.microsoft.com/office/drawing/2016/5/14/chartex" xmlns:mc="http://schemas.openxmlformats.org/markup-compatibility/2006" xmlns:aink="http://schemas.microsoft.com/office/drawing/2016/ink" xmlns:am3d="http://schemas.microsoft.com/office/drawing/2017/model3d" xmlns:o="urn:schemas-microsoft-com:office:office" xmlns:r="http://schemas.openxmlformats.org/officeDocument/2006/relationships" xmlns:m="http://schemas.openxmlformats.org/officeDocument/2006/math" xmlns:v="urn:schemas-microsoft-com:vml" xmlns:wp14="http://schemas.microsoft.com/office/word/2010/wordprocessingDrawing" xmlns:wp="http://schemas.openxmlformats.org/drawingml/2006/wordprocessingDrawing" xmlns:w10="urn:schemas-microsoft-com:office:word" xmlns:w="http://schemas.openxmlformats.org/wordprocessingml/2006/main" xmlns:w14="http://schemas.microsoft.com/office/word/2010/wordml" xmlns:w15="http://schemas.microsoft.com/office/word/2012/wordml" xmlns:w16cid="http://schemas.microsoft.com/office/word/2016/wordml/cid" xmlns:w16se="http://schemas.microsoft.com/office/word/2015/wordml/symex" xmlns:wpg="http://schemas.microsoft.com/office/word/2010/wordprocessingGroup" xmlns:wpi="http://schemas.microsoft.com/office/word/2010/wordprocessingInk" xmlns:wne="http://schemas.microsoft.com/office/word/2006/wordml" xmlns:wps="http://schemas.microsoft.com/office/word/2010/wordprocessingShape" mc:Ignorable="w14 w15 w16se w16cid wp14">
+<w:ftr xmlns:wpc="http://schemas.microsoft.com/office/word/2010/wordprocessingCanvas" xmlns:cx="http://schemas.microsoft.com/office/drawing/2014/chartex" xmlns:cx1="http://schemas.microsoft.com/office/drawing/2015/9/8/chartex" xmlns:cx2="http://schemas.microsoft.com/office/drawing/2015/10/21/chartex" xmlns:cx3="http://schemas.microsoft.com/office/drawing/2016/5/9/chartex" xmlns:cx4="http://schemas.microsoft.com/office/drawing/2016/5/10/chartex" xmlns:cx5="http://schemas.microsoft.com/office/drawing/2016/5/11/chartex" xmlns:cx6="http://schemas.microsoft.com/office/drawing/2016/5/12/chartex" xmlns:cx7="http://schemas.microsoft.com/office/drawing/2016/5/13/chartex" xmlns:cx8="http://schemas.microsoft.com/office/drawing/2016/5/14/chartex" xmlns:mc="http://schemas.openxmlformats.org/markup-compatibility/2006" xmlns:aink="http://schemas.microsoft.com/office/drawing/2016/ink" xmlns:am3d="http://schemas.microsoft.com/office/drawing/2017/model3d" xmlns:o="urn:schemas-microsoft-com:office:office" xmlns:oel="http://schemas.microsoft.com/office/2019/extlst" xmlns:r="http://schemas.openxmlformats.org/officeDocument/2006/relationships" xmlns:m="http://schemas.openxmlformats.org/officeDocument/2006/math" xmlns:v="urn:schemas-microsoft-com:vml" xmlns:wp14="http://schemas.microsoft.com/office/word/2010/wordprocessingDrawing" xmlns:wp="http://schemas.openxmlformats.org/drawingml/2006/wordprocessingDrawing" xmlns:w10="urn:schemas-microsoft-com:office:word" xmlns:w="http://schemas.openxmlformats.org/wordprocessingml/2006/main" xmlns:w14="http://schemas.microsoft.com/office/word/2010/wordml" xmlns:w15="http://schemas.microsoft.com/office/word/2012/wordml" xmlns:w16cex="http://schemas.microsoft.com/office/word/2018/wordml/cex" xmlns:w16cid="http://schemas.microsoft.com/office/word/2016/wordml/cid" xmlns:w16="http://schemas.microsoft.com/office/word/2018/wordml" xmlns:w16du="http://schemas.microsoft.com/office/word/2023/wordml/word16du" xmlns:w16sdtdh="http://schemas.microsoft.com/office/word/2020/wordml/sdtdatahash" xmlns:w16se="http://schemas.microsoft.com/office/word/2015/wordml/symex" xmlns:wpg="http://schemas.microsoft.com/office/word/2010/wordprocessingGroup" xmlns:wpi="http://schemas.microsoft.com/office/word/2010/wordprocessingInk" xmlns:wne="http://schemas.microsoft.com/office/word/2006/wordml" xmlns:wps="http://schemas.microsoft.com/office/word/2010/wordprocessingShape" mc:Ignorable="w14 w15 w16se w16cid w16 w16cex w16sdtdh w16du wp14">
   <w:sdt>
     <w:sdtPr>
       <w:id w:val="-720901742"/>
@@ -3862,7 +3947,7 @@
 </file>
 
 <file path=word/footnotes.xml><?xml version="1.0" encoding="utf-8"?>
-<w:footnotes xmlns:wpc="http://schemas.microsoft.com/office/word/2010/wordprocessingCanvas" xmlns:cx="http://schemas.microsoft.com/office/drawing/2014/chartex" xmlns:cx1="http://schemas.microsoft.com/office/drawing/2015/9/8/chartex" xmlns:cx2="http://schemas.microsoft.com/office/drawing/2015/10/21/chartex" xmlns:cx3="http://schemas.microsoft.com/office/drawing/2016/5/9/chartex" xmlns:cx4="http://schemas.microsoft.com/office/drawing/2016/5/10/chartex" xmlns:cx5="http://schemas.microsoft.com/office/drawing/2016/5/11/chartex" xmlns:cx6="http://schemas.microsoft.com/office/drawing/2016/5/12/chartex" xmlns:cx7="http://schemas.microsoft.com/office/drawing/2016/5/13/chartex" xmlns:cx8="http://schemas.microsoft.com/office/drawing/2016/5/14/chartex" xmlns:mc="http://schemas.openxmlformats.org/markup-compatibility/2006" xmlns:aink="http://schemas.microsoft.com/office/drawing/2016/ink" xmlns:am3d="http://schemas.microsoft.com/office/drawing/2017/model3d" xmlns:o="urn:schemas-microsoft-com:office:office" xmlns:r="http://schemas.openxmlformats.org/officeDocument/2006/relationships" xmlns:m="http://schemas.openxmlformats.org/officeDocument/2006/math" xmlns:v="urn:schemas-microsoft-com:vml" xmlns:wp14="http://schemas.microsoft.com/office/word/2010/wordprocessingDrawing" xmlns:wp="http://schemas.openxmlformats.org/drawingml/2006/wordprocessingDrawing" xmlns:w10="urn:schemas-microsoft-com:office:word" xmlns:w="http://schemas.openxmlformats.org/wordprocessingml/2006/main" xmlns:w14="http://schemas.microsoft.com/office/word/2010/wordml" xmlns:w15="http://schemas.microsoft.com/office/word/2012/wordml" xmlns:w16cid="http://schemas.microsoft.com/office/word/2016/wordml/cid" xmlns:w16se="http://schemas.microsoft.com/office/word/2015/wordml/symex" xmlns:wpg="http://schemas.microsoft.com/office/word/2010/wordprocessingGroup" xmlns:wpi="http://schemas.microsoft.com/office/word/2010/wordprocessingInk" xmlns:wne="http://schemas.microsoft.com/office/word/2006/wordml" xmlns:wps="http://schemas.microsoft.com/office/word/2010/wordprocessingShape" mc:Ignorable="w14 w15 w16se w16cid wp14">
+<w:footnotes xmlns:wpc="http://schemas.microsoft.com/office/word/2010/wordprocessingCanvas" xmlns:cx="http://schemas.microsoft.com/office/drawing/2014/chartex" xmlns:cx1="http://schemas.microsoft.com/office/drawing/2015/9/8/chartex" xmlns:cx2="http://schemas.microsoft.com/office/drawing/2015/10/21/chartex" xmlns:cx3="http://schemas.microsoft.com/office/drawing/2016/5/9/chartex" xmlns:cx4="http://schemas.microsoft.com/office/drawing/2016/5/10/chartex" xmlns:cx5="http://schemas.microsoft.com/office/drawing/2016/5/11/chartex" xmlns:cx6="http://schemas.microsoft.com/office/drawing/2016/5/12/chartex" xmlns:cx7="http://schemas.microsoft.com/office/drawing/2016/5/13/chartex" xmlns:cx8="http://schemas.microsoft.com/office/drawing/2016/5/14/chartex" xmlns:mc="http://schemas.openxmlformats.org/markup-compatibility/2006" xmlns:aink="http://schemas.microsoft.com/office/drawing/2016/ink" xmlns:am3d="http://schemas.microsoft.com/office/drawing/2017/model3d" xmlns:o="urn:schemas-microsoft-com:office:office" xmlns:oel="http://schemas.microsoft.com/office/2019/extlst" xmlns:r="http://schemas.openxmlformats.org/officeDocument/2006/relationships" xmlns:m="http://schemas.openxmlformats.org/officeDocument/2006/math" xmlns:v="urn:schemas-microsoft-com:vml" xmlns:wp14="http://schemas.microsoft.com/office/word/2010/wordprocessingDrawing" xmlns:wp="http://schemas.openxmlformats.org/drawingml/2006/wordprocessingDrawing" xmlns:w10="urn:schemas-microsoft-com:office:word" xmlns:w="http://schemas.openxmlformats.org/wordprocessingml/2006/main" xmlns:w14="http://schemas.microsoft.com/office/word/2010/wordml" xmlns:w15="http://schemas.microsoft.com/office/word/2012/wordml" xmlns:w16cex="http://schemas.microsoft.com/office/word/2018/wordml/cex" xmlns:w16cid="http://schemas.microsoft.com/office/word/2016/wordml/cid" xmlns:w16="http://schemas.microsoft.com/office/word/2018/wordml" xmlns:w16du="http://schemas.microsoft.com/office/word/2023/wordml/word16du" xmlns:w16sdtdh="http://schemas.microsoft.com/office/word/2020/wordml/sdtdatahash" xmlns:w16se="http://schemas.microsoft.com/office/word/2015/wordml/symex" xmlns:wpg="http://schemas.microsoft.com/office/word/2010/wordprocessingGroup" xmlns:wpi="http://schemas.microsoft.com/office/word/2010/wordprocessingInk" xmlns:wne="http://schemas.microsoft.com/office/word/2006/wordml" xmlns:wps="http://schemas.microsoft.com/office/word/2010/wordprocessingShape" mc:Ignorable="w14 w15 w16se w16cid w16 w16cex w16sdtdh w16du wp14">
   <w:footnote w:type="separator" w:id="-1">
     <w:p>
       <w:pPr>
@@ -3887,7 +3972,7 @@
 </file>
 
 <file path=word/header1.xml><?xml version="1.0" encoding="utf-8"?>
-<w:hdr xmlns:wpc="http://schemas.microsoft.com/office/word/2010/wordprocessingCanvas" xmlns:cx="http://schemas.microsoft.com/office/drawing/2014/chartex" xmlns:cx1="http://schemas.microsoft.com/office/drawing/2015/9/8/chartex" xmlns:cx2="http://schemas.microsoft.com/office/drawing/2015/10/21/chartex" xmlns:cx3="http://schemas.microsoft.com/office/drawing/2016/5/9/chartex" xmlns:cx4="http://schemas.microsoft.com/office/drawing/2016/5/10/chartex" xmlns:cx5="http://schemas.microsoft.com/office/drawing/2016/5/11/chartex" xmlns:cx6="http://schemas.microsoft.com/office/drawing/2016/5/12/chartex" xmlns:cx7="http://schemas.microsoft.com/office/drawing/2016/5/13/chartex" xmlns:cx8="http://schemas.microsoft.com/office/drawing/2016/5/14/chartex" xmlns:mc="http://schemas.openxmlformats.org/markup-compatibility/2006" xmlns:aink="http://schemas.microsoft.com/office/drawing/2016/ink" xmlns:am3d="http://schemas.microsoft.com/office/drawing/2017/model3d" xmlns:o="urn:schemas-microsoft-com:office:office" xmlns:r="http://schemas.openxmlformats.org/officeDocument/2006/relationships" xmlns:m="http://schemas.openxmlformats.org/officeDocument/2006/math" xmlns:v="urn:schemas-microsoft-com:vml" xmlns:wp14="http://schemas.microsoft.com/office/word/2010/wordprocessingDrawing" xmlns:wp="http://schemas.openxmlformats.org/drawingml/2006/wordprocessingDrawing" xmlns:w10="urn:schemas-microsoft-com:office:word" xmlns:w="http://schemas.openxmlformats.org/wordprocessingml/2006/main" xmlns:w14="http://schemas.microsoft.com/office/word/2010/wordml" xmlns:w15="http://schemas.microsoft.com/office/word/2012/wordml" xmlns:w16cid="http://schemas.microsoft.com/office/word/2016/wordml/cid" xmlns:w16se="http://schemas.microsoft.com/office/word/2015/wordml/symex" xmlns:wpg="http://schemas.microsoft.com/office/word/2010/wordprocessingGroup" xmlns:wpi="http://schemas.microsoft.com/office/word/2010/wordprocessingInk" xmlns:wne="http://schemas.microsoft.com/office/word/2006/wordml" xmlns:wps="http://schemas.microsoft.com/office/word/2010/wordprocessingShape" mc:Ignorable="w14 w15 w16se w16cid wp14">
+<w:hdr xmlns:wpc="http://schemas.microsoft.com/office/word/2010/wordprocessingCanvas" xmlns:cx="http://schemas.microsoft.com/office/drawing/2014/chartex" xmlns:cx1="http://schemas.microsoft.com/office/drawing/2015/9/8/chartex" xmlns:cx2="http://schemas.microsoft.com/office/drawing/2015/10/21/chartex" xmlns:cx3="http://schemas.microsoft.com/office/drawing/2016/5/9/chartex" xmlns:cx4="http://schemas.microsoft.com/office/drawing/2016/5/10/chartex" xmlns:cx5="http://schemas.microsoft.com/office/drawing/2016/5/11/chartex" xmlns:cx6="http://schemas.microsoft.com/office/drawing/2016/5/12/chartex" xmlns:cx7="http://schemas.microsoft.com/office/drawing/2016/5/13/chartex" xmlns:cx8="http://schemas.microsoft.com/office/drawing/2016/5/14/chartex" xmlns:mc="http://schemas.openxmlformats.org/markup-compatibility/2006" xmlns:aink="http://schemas.microsoft.com/office/drawing/2016/ink" xmlns:am3d="http://schemas.microsoft.com/office/drawing/2017/model3d" xmlns:o="urn:schemas-microsoft-com:office:office" xmlns:oel="http://schemas.microsoft.com/office/2019/extlst" xmlns:r="http://schemas.openxmlformats.org/officeDocument/2006/relationships" xmlns:m="http://schemas.openxmlformats.org/officeDocument/2006/math" xmlns:v="urn:schemas-microsoft-com:vml" xmlns:wp14="http://schemas.microsoft.com/office/word/2010/wordprocessingDrawing" xmlns:wp="http://schemas.openxmlformats.org/drawingml/2006/wordprocessingDrawing" xmlns:w10="urn:schemas-microsoft-com:office:word" xmlns:w="http://schemas.openxmlformats.org/wordprocessingml/2006/main" xmlns:w14="http://schemas.microsoft.com/office/word/2010/wordml" xmlns:w15="http://schemas.microsoft.com/office/word/2012/wordml" xmlns:w16cex="http://schemas.microsoft.com/office/word/2018/wordml/cex" xmlns:w16cid="http://schemas.microsoft.com/office/word/2016/wordml/cid" xmlns:w16="http://schemas.microsoft.com/office/word/2018/wordml" xmlns:w16du="http://schemas.microsoft.com/office/word/2023/wordml/word16du" xmlns:w16sdtdh="http://schemas.microsoft.com/office/word/2020/wordml/sdtdatahash" xmlns:w16se="http://schemas.microsoft.com/office/word/2015/wordml/symex" xmlns:wpg="http://schemas.microsoft.com/office/word/2010/wordprocessingGroup" xmlns:wpi="http://schemas.microsoft.com/office/word/2010/wordprocessingInk" xmlns:wne="http://schemas.microsoft.com/office/word/2006/wordml" xmlns:wps="http://schemas.microsoft.com/office/word/2010/wordprocessingShape" mc:Ignorable="w14 w15 w16se w16cid w16 w16cex w16sdtdh w16du wp14">
   <w:p>
     <w:pPr>
       <w:pStyle w:val="Header"/>
@@ -3908,7 +3993,7 @@
 </file>
 
 <file path=word/numbering.xml><?xml version="1.0" encoding="utf-8"?>
-<w:numbering xmlns:wpc="http://schemas.microsoft.com/office/word/2010/wordprocessingCanvas" xmlns:cx="http://schemas.microsoft.com/office/drawing/2014/chartex" xmlns:cx1="http://schemas.microsoft.com/office/drawing/2015/9/8/chartex" xmlns:cx2="http://schemas.microsoft.com/office/drawing/2015/10/21/chartex" xmlns:cx3="http://schemas.microsoft.com/office/drawing/2016/5/9/chartex" xmlns:cx4="http://schemas.microsoft.com/office/drawing/2016/5/10/chartex" xmlns:cx5="http://schemas.microsoft.com/office/drawing/2016/5/11/chartex" xmlns:cx6="http://schemas.microsoft.com/office/drawing/2016/5/12/chartex" xmlns:cx7="http://schemas.microsoft.com/office/drawing/2016/5/13/chartex" xmlns:cx8="http://schemas.microsoft.com/office/drawing/2016/5/14/chartex" xmlns:mc="http://schemas.openxmlformats.org/markup-compatibility/2006" xmlns:aink="http://schemas.microsoft.com/office/drawing/2016/ink" xmlns:am3d="http://schemas.microsoft.com/office/drawing/2017/model3d" xmlns:o="urn:schemas-microsoft-com:office:office" xmlns:r="http://schemas.openxmlformats.org/officeDocument/2006/relationships" xmlns:m="http://schemas.openxmlformats.org/officeDocument/2006/math" xmlns:v="urn:schemas-microsoft-com:vml" xmlns:wp14="http://schemas.microsoft.com/office/word/2010/wordprocessingDrawing" xmlns:wp="http://schemas.openxmlformats.org/drawingml/2006/wordprocessingDrawing" xmlns:w10="urn:schemas-microsoft-com:office:word" xmlns:w="http://schemas.openxmlformats.org/wordprocessingml/2006/main" xmlns:w14="http://schemas.microsoft.com/office/word/2010/wordml" xmlns:w15="http://schemas.microsoft.com/office/word/2012/wordml" xmlns:w16cid="http://schemas.microsoft.com/office/word/2016/wordml/cid" xmlns:w16se="http://schemas.microsoft.com/office/word/2015/wordml/symex" xmlns:wpg="http://schemas.microsoft.com/office/word/2010/wordprocessingGroup" xmlns:wpi="http://schemas.microsoft.com/office/word/2010/wordprocessingInk" xmlns:wne="http://schemas.microsoft.com/office/word/2006/wordml" xmlns:wps="http://schemas.microsoft.com/office/word/2010/wordprocessingShape" mc:Ignorable="w14 w15 w16se w16cid wp14">
+<w:numbering xmlns:wpc="http://schemas.microsoft.com/office/word/2010/wordprocessingCanvas" xmlns:cx="http://schemas.microsoft.com/office/drawing/2014/chartex" xmlns:cx1="http://schemas.microsoft.com/office/drawing/2015/9/8/chartex" xmlns:cx2="http://schemas.microsoft.com/office/drawing/2015/10/21/chartex" xmlns:cx3="http://schemas.microsoft.com/office/drawing/2016/5/9/chartex" xmlns:cx4="http://schemas.microsoft.com/office/drawing/2016/5/10/chartex" xmlns:cx5="http://schemas.microsoft.com/office/drawing/2016/5/11/chartex" xmlns:cx6="http://schemas.microsoft.com/office/drawing/2016/5/12/chartex" xmlns:cx7="http://schemas.microsoft.com/office/drawing/2016/5/13/chartex" xmlns:cx8="http://schemas.microsoft.com/office/drawing/2016/5/14/chartex" xmlns:mc="http://schemas.openxmlformats.org/markup-compatibility/2006" xmlns:aink="http://schemas.microsoft.com/office/drawing/2016/ink" xmlns:am3d="http://schemas.microsoft.com/office/drawing/2017/model3d" xmlns:o="urn:schemas-microsoft-com:office:office" xmlns:oel="http://schemas.microsoft.com/office/2019/extlst" xmlns:r="http://schemas.openxmlformats.org/officeDocument/2006/relationships" xmlns:m="http://schemas.openxmlformats.org/officeDocument/2006/math" xmlns:v="urn:schemas-microsoft-com:vml" xmlns:wp14="http://schemas.microsoft.com/office/word/2010/wordprocessingDrawing" xmlns:wp="http://schemas.openxmlformats.org/drawingml/2006/wordprocessingDrawing" xmlns:w10="urn:schemas-microsoft-com:office:word" xmlns:w="http://schemas.openxmlformats.org/wordprocessingml/2006/main" xmlns:w14="http://schemas.microsoft.com/office/word/2010/wordml" xmlns:w15="http://schemas.microsoft.com/office/word/2012/wordml" xmlns:w16cex="http://schemas.microsoft.com/office/word/2018/wordml/cex" xmlns:w16cid="http://schemas.microsoft.com/office/word/2016/wordml/cid" xmlns:w16="http://schemas.microsoft.com/office/word/2018/wordml" xmlns:w16du="http://schemas.microsoft.com/office/word/2023/wordml/word16du" xmlns:w16sdtdh="http://schemas.microsoft.com/office/word/2020/wordml/sdtdatahash" xmlns:w16se="http://schemas.microsoft.com/office/word/2015/wordml/symex" xmlns:wpg="http://schemas.microsoft.com/office/word/2010/wordprocessingGroup" xmlns:wpi="http://schemas.microsoft.com/office/word/2010/wordprocessingInk" xmlns:wne="http://schemas.microsoft.com/office/word/2006/wordml" xmlns:wps="http://schemas.microsoft.com/office/word/2010/wordprocessingShape" mc:Ignorable="w14 w15 w16se w16cid w16 w16cex w16sdtdh w16du wp14">
   <w:abstractNum w:abstractNumId="0" w15:restartNumberingAfterBreak="0">
     <w:nsid w:val="31A00015"/>
     <w:multiLevelType w:val="hybridMultilevel"/>
@@ -4025,7 +4110,7 @@
   <w:abstractNum w:abstractNumId="1" w15:restartNumberingAfterBreak="0">
     <w:nsid w:val="448F6095"/>
     <w:multiLevelType w:val="hybridMultilevel"/>
-    <w:tmpl w:val="EDB03DE0"/>
+    <w:tmpl w:val="62F2530A"/>
     <w:lvl w:ilvl="0" w:tplc="10090001">
       <w:start w:val="1"/>
       <w:numFmt w:val="bullet"/>
@@ -4361,23 +4446,23 @@
       </w:rPr>
     </w:lvl>
   </w:abstractNum>
-  <w:num w:numId="1">
+  <w:num w:numId="1" w16cid:durableId="1995139933">
     <w:abstractNumId w:val="3"/>
   </w:num>
-  <w:num w:numId="2">
+  <w:num w:numId="2" w16cid:durableId="400712249">
     <w:abstractNumId w:val="2"/>
   </w:num>
-  <w:num w:numId="3">
+  <w:num w:numId="3" w16cid:durableId="332535603">
     <w:abstractNumId w:val="0"/>
   </w:num>
-  <w:num w:numId="4">
+  <w:num w:numId="4" w16cid:durableId="1282303808">
     <w:abstractNumId w:val="1"/>
   </w:num>
 </w:numbering>
 </file>
 
 <file path=word/styles.xml><?xml version="1.0" encoding="utf-8"?>
-<w:styles xmlns:mc="http://schemas.openxmlformats.org/markup-compatibility/2006" xmlns:r="http://schemas.openxmlformats.org/officeDocument/2006/relationships" xmlns:w="http://schemas.openxmlformats.org/wordprocessingml/2006/main" xmlns:w14="http://schemas.microsoft.com/office/word/2010/wordml" xmlns:w15="http://schemas.microsoft.com/office/word/2012/wordml" xmlns:w16cid="http://schemas.microsoft.com/office/word/2016/wordml/cid" xmlns:w16se="http://schemas.microsoft.com/office/word/2015/wordml/symex" mc:Ignorable="w14 w15 w16se w16cid">
+<w:styles xmlns:mc="http://schemas.openxmlformats.org/markup-compatibility/2006" xmlns:r="http://schemas.openxmlformats.org/officeDocument/2006/relationships" xmlns:w="http://schemas.openxmlformats.org/wordprocessingml/2006/main" xmlns:w14="http://schemas.microsoft.com/office/word/2010/wordml" xmlns:w15="http://schemas.microsoft.com/office/word/2012/wordml" xmlns:w16cex="http://schemas.microsoft.com/office/word/2018/wordml/cex" xmlns:w16cid="http://schemas.microsoft.com/office/word/2016/wordml/cid" xmlns:w16="http://schemas.microsoft.com/office/word/2018/wordml" xmlns:w16du="http://schemas.microsoft.com/office/word/2023/wordml/word16du" xmlns:w16sdtdh="http://schemas.microsoft.com/office/word/2020/wordml/sdtdatahash" xmlns:w16se="http://schemas.microsoft.com/office/word/2015/wordml/symex" mc:Ignorable="w14 w15 w16se w16cid w16 w16cex w16sdtdh w16du">
   <w:docDefaults>
     <w:rPrDefault>
       <w:rPr>
@@ -4391,7 +4476,7 @@
       </w:pPr>
     </w:pPrDefault>
   </w:docDefaults>
-  <w:latentStyles w:defLockedState="0" w:defUIPriority="99" w:defSemiHidden="0" w:defUnhideWhenUsed="0" w:defQFormat="0" w:count="375">
+  <w:latentStyles w:defLockedState="0" w:defUIPriority="99" w:defSemiHidden="0" w:defUnhideWhenUsed="0" w:defQFormat="0" w:count="376">
     <w:lsdException w:name="Normal" w:uiPriority="0" w:qFormat="1"/>
     <w:lsdException w:name="heading 1" w:uiPriority="9" w:qFormat="1"/>
     <w:lsdException w:name="heading 2" w:semiHidden="1" w:uiPriority="9" w:unhideWhenUsed="1" w:qFormat="1"/>
@@ -4767,6 +4852,7 @@
     <w:lsdException w:name="Smart Hyperlink" w:semiHidden="1" w:unhideWhenUsed="1"/>
     <w:lsdException w:name="Hashtag" w:semiHidden="1" w:unhideWhenUsed="1"/>
     <w:lsdException w:name="Unresolved Mention" w:semiHidden="1" w:unhideWhenUsed="1"/>
+    <w:lsdException w:name="Smart Link" w:semiHidden="1" w:unhideWhenUsed="1"/>
   </w:latentStyles>
   <w:style w:type="paragraph" w:default="1" w:styleId="Normal">
     <w:name w:val="Normal"/>
@@ -4985,7 +5071,6 @@
   <w:style w:type="character" w:default="1" w:styleId="DefaultParagraphFont">
     <w:name w:val="Default Paragraph Font"/>
     <w:uiPriority w:val="1"/>
-    <w:semiHidden/>
     <w:unhideWhenUsed/>
   </w:style>
   <w:style w:type="table" w:default="1" w:styleId="TableNormal">

</xml_diff>

<commit_message>
Added Areas of responsibilies in Deliverable1
</commit_message>
<xml_diff>
--- a/Sys_Dev_Deliverable01.docx
+++ b/Sys_Dev_Deliverable01.docx
@@ -324,6 +324,7 @@
           <w:rFonts w:ascii="Times New Roman" w:hAnsi="Times New Roman" w:cs="Times New Roman"/>
           <w:color w:val="0D0D0D"/>
           <w:spacing w:val="-2"/>
+          <w:lang w:val="fr-CA"/>
         </w:rPr>
       </w:pPr>
       <w:r>
@@ -331,9 +332,21 @@
           <w:rFonts w:ascii="Times New Roman" w:hAnsi="Times New Roman" w:cs="Times New Roman"/>
           <w:color w:val="0D0D0D"/>
           <w:spacing w:val="-2"/>
-        </w:rPr>
-        <w:t>Gennaro Finelli</w:t>
-      </w:r>
+          <w:lang w:val="fr-CA"/>
+        </w:rPr>
+        <w:t xml:space="preserve">Gennaro </w:t>
+      </w:r>
+      <w:proofErr w:type="spellStart"/>
+      <w:r>
+        <w:rPr>
+          <w:rFonts w:ascii="Times New Roman" w:hAnsi="Times New Roman" w:cs="Times New Roman"/>
+          <w:color w:val="0D0D0D"/>
+          <w:spacing w:val="-2"/>
+          <w:lang w:val="fr-CA"/>
+        </w:rPr>
+        <w:t>Finelli</w:t>
+      </w:r>
+      <w:proofErr w:type="spellEnd"/>
     </w:p>
     <w:p>
       <w:pPr>
@@ -345,6 +358,7 @@
           <w:rFonts w:ascii="Times New Roman" w:hAnsi="Times New Roman" w:cs="Times New Roman"/>
           <w:color w:val="0D0D0D"/>
           <w:spacing w:val="-2"/>
+          <w:lang w:val="fr-CA"/>
         </w:rPr>
       </w:pPr>
       <w:r>
@@ -352,8 +366,29 @@
           <w:rFonts w:ascii="Times New Roman" w:hAnsi="Times New Roman" w:cs="Times New Roman"/>
           <w:color w:val="0D0D0D"/>
           <w:spacing w:val="-2"/>
-        </w:rPr>
-        <w:t>Mohammed Hosein Ali</w:t>
+          <w:lang w:val="fr-CA"/>
+        </w:rPr>
+        <w:t xml:space="preserve">Mohammed </w:t>
+      </w:r>
+      <w:proofErr w:type="spellStart"/>
+      <w:r>
+        <w:rPr>
+          <w:rFonts w:ascii="Times New Roman" w:hAnsi="Times New Roman" w:cs="Times New Roman"/>
+          <w:color w:val="0D0D0D"/>
+          <w:spacing w:val="-2"/>
+          <w:lang w:val="fr-CA"/>
+        </w:rPr>
+        <w:t>Hosein</w:t>
+      </w:r>
+      <w:proofErr w:type="spellEnd"/>
+      <w:r>
+        <w:rPr>
+          <w:rFonts w:ascii="Times New Roman" w:hAnsi="Times New Roman" w:cs="Times New Roman"/>
+          <w:color w:val="0D0D0D"/>
+          <w:spacing w:val="-2"/>
+          <w:lang w:val="fr-CA"/>
+        </w:rPr>
+        <w:t xml:space="preserve"> Ali</w:t>
       </w:r>
     </w:p>
     <w:p>
@@ -366,6 +401,7 @@
           <w:rFonts w:ascii="Times New Roman" w:hAnsi="Times New Roman" w:cs="Times New Roman"/>
           <w:color w:val="0D0D0D"/>
           <w:spacing w:val="-2"/>
+          <w:lang w:val="fr-CA"/>
         </w:rPr>
       </w:pPr>
       <w:r>
@@ -373,6 +409,7 @@
           <w:rFonts w:ascii="Times New Roman" w:hAnsi="Times New Roman" w:cs="Times New Roman"/>
           <w:color w:val="0D0D0D"/>
           <w:spacing w:val="-2"/>
+          <w:lang w:val="fr-CA"/>
         </w:rPr>
         <w:t>Alexandre Pham</w:t>
       </w:r>
@@ -385,6 +422,7 @@
         <w:jc w:val="center"/>
         <w:rPr>
           <w:rFonts w:ascii="Times New Roman" w:hAnsi="Times New Roman" w:cs="Times New Roman"/>
+          <w:lang w:val="fr-CA"/>
         </w:rPr>
       </w:pPr>
       <w:r>
@@ -392,6 +430,7 @@
           <w:rFonts w:ascii="Times New Roman" w:hAnsi="Times New Roman" w:cs="Times New Roman"/>
           <w:color w:val="0D0D0D"/>
           <w:spacing w:val="-2"/>
+          <w:lang w:val="fr-CA"/>
         </w:rPr>
         <w:t>Wayne De Leon</w:t>
       </w:r>
@@ -401,6 +440,7 @@
         <w:pStyle w:val="BodyText"/>
         <w:rPr>
           <w:rFonts w:ascii="Times New Roman" w:hAnsi="Times New Roman" w:cs="Times New Roman"/>
+          <w:lang w:val="fr-CA"/>
         </w:rPr>
       </w:pPr>
     </w:p>
@@ -409,6 +449,7 @@
         <w:pStyle w:val="BodyText"/>
         <w:rPr>
           <w:rFonts w:ascii="Times New Roman" w:hAnsi="Times New Roman" w:cs="Times New Roman"/>
+          <w:lang w:val="fr-CA"/>
         </w:rPr>
       </w:pPr>
     </w:p>
@@ -417,6 +458,7 @@
         <w:pStyle w:val="BodyText"/>
         <w:rPr>
           <w:rFonts w:ascii="Times New Roman" w:hAnsi="Times New Roman" w:cs="Times New Roman"/>
+          <w:lang w:val="fr-CA"/>
         </w:rPr>
       </w:pPr>
     </w:p>
@@ -426,6 +468,7 @@
         <w:spacing w:before="245"/>
         <w:rPr>
           <w:rFonts w:ascii="Times New Roman" w:hAnsi="Times New Roman" w:cs="Times New Roman"/>
+          <w:lang w:val="fr-CA"/>
         </w:rPr>
       </w:pPr>
     </w:p>
@@ -452,8 +495,17 @@
           <w:rFonts w:ascii="Times New Roman" w:hAnsi="Times New Roman" w:cs="Times New Roman"/>
           <w:color w:val="0D0D0D"/>
         </w:rPr>
-        <w:t>In collaboration with CyberStation</w:t>
-      </w:r>
+        <w:t xml:space="preserve">In collaboration with </w:t>
+      </w:r>
+      <w:proofErr w:type="spellStart"/>
+      <w:r>
+        <w:rPr>
+          <w:rFonts w:ascii="Times New Roman" w:hAnsi="Times New Roman" w:cs="Times New Roman"/>
+          <w:color w:val="0D0D0D"/>
+        </w:rPr>
+        <w:t>CyberStation</w:t>
+      </w:r>
+      <w:proofErr w:type="spellEnd"/>
     </w:p>
     <w:p>
       <w:pPr>
@@ -1531,12 +1583,14 @@
         </w:rPr>
         <w:t xml:space="preserve"> </w:t>
       </w:r>
+      <w:proofErr w:type="gramStart"/>
       <w:r>
         <w:rPr>
           <w:rFonts w:ascii="Times New Roman" w:hAnsi="Times New Roman" w:cs="Times New Roman"/>
         </w:rPr>
         <w:t>W.D</w:t>
       </w:r>
+      <w:proofErr w:type="gramEnd"/>
     </w:p>
     <w:sdt>
       <w:sdtPr>
@@ -2551,8 +2605,18 @@
           <w:sz w:val="24"/>
           <w:szCs w:val="24"/>
         </w:rPr>
-        <w:t xml:space="preserve"> Chahrour</w:t>
-      </w:r>
+        <w:t xml:space="preserve"> </w:t>
+      </w:r>
+      <w:proofErr w:type="spellStart"/>
+      <w:r>
+        <w:rPr>
+          <w:rFonts w:ascii="Times New Roman" w:hAnsi="Times New Roman" w:cs="Times New Roman"/>
+          <w:sz w:val="24"/>
+          <w:szCs w:val="24"/>
+        </w:rPr>
+        <w:t>Chahrour</w:t>
+      </w:r>
+      <w:proofErr w:type="spellEnd"/>
       <w:r>
         <w:rPr>
           <w:rFonts w:ascii="Times New Roman" w:hAnsi="Times New Roman" w:cs="Times New Roman"/>
@@ -2575,7 +2639,43 @@
           <w:sz w:val="24"/>
           <w:szCs w:val="24"/>
         </w:rPr>
-        <w:t xml:space="preserve">e). In these meetings, team members will have to discuss the current status of the project, the planning, and the separation of tasks between team members. Regular meetings with our client will also be part of the process to keep up with any changes the client would like to have done, and to update the client on the current status of the project. As of now, the main client contact for exchanging communication with the client is going to be </w:t>
+        <w:t xml:space="preserve">e). In these meetings, team members will have to discuss the current status of the project, the planning, and the separation of tasks between team members. Regular meetings with our client will also be part of the process to keep up with any changes the client would like to have </w:t>
+      </w:r>
+      <w:proofErr w:type="gramStart"/>
+      <w:r>
+        <w:rPr>
+          <w:rFonts w:ascii="Times New Roman" w:hAnsi="Times New Roman" w:cs="Times New Roman"/>
+          <w:sz w:val="24"/>
+          <w:szCs w:val="24"/>
+        </w:rPr>
+        <w:t>done</w:t>
+      </w:r>
+      <w:proofErr w:type="gramEnd"/>
+      <w:r>
+        <w:rPr>
+          <w:rFonts w:ascii="Times New Roman" w:hAnsi="Times New Roman" w:cs="Times New Roman"/>
+          <w:sz w:val="24"/>
+          <w:szCs w:val="24"/>
+        </w:rPr>
+        <w:t xml:space="preserve">, and to update the client on the current status of the project. As of now, the main client </w:t>
+      </w:r>
+      <w:proofErr w:type="gramStart"/>
+      <w:r>
+        <w:rPr>
+          <w:rFonts w:ascii="Times New Roman" w:hAnsi="Times New Roman" w:cs="Times New Roman"/>
+          <w:sz w:val="24"/>
+          <w:szCs w:val="24"/>
+        </w:rPr>
+        <w:t>contact</w:t>
+      </w:r>
+      <w:proofErr w:type="gramEnd"/>
+      <w:r>
+        <w:rPr>
+          <w:rFonts w:ascii="Times New Roman" w:hAnsi="Times New Roman" w:cs="Times New Roman"/>
+          <w:sz w:val="24"/>
+          <w:szCs w:val="24"/>
+        </w:rPr>
+        <w:t xml:space="preserve"> for exchanging communication with the client is going to be </w:t>
       </w:r>
       <w:r>
         <w:rPr>
@@ -2610,7 +2710,25 @@
           <w:szCs w:val="24"/>
         </w:rPr>
         <w:tab/>
-        <w:t xml:space="preserve">Our team will be using Discord as our communication method. Github will be used </w:t>
+        <w:t xml:space="preserve">Our team will be using Discord as our communication method. </w:t>
+      </w:r>
+      <w:proofErr w:type="spellStart"/>
+      <w:r>
+        <w:rPr>
+          <w:rFonts w:ascii="Times New Roman" w:hAnsi="Times New Roman" w:cs="Times New Roman"/>
+          <w:sz w:val="24"/>
+          <w:szCs w:val="24"/>
+        </w:rPr>
+        <w:t>Github</w:t>
+      </w:r>
+      <w:proofErr w:type="spellEnd"/>
+      <w:r>
+        <w:rPr>
+          <w:rFonts w:ascii="Times New Roman" w:hAnsi="Times New Roman" w:cs="Times New Roman"/>
+          <w:sz w:val="24"/>
+          <w:szCs w:val="24"/>
+        </w:rPr>
+        <w:t xml:space="preserve"> will be used </w:t>
       </w:r>
       <w:r>
         <w:rPr>
@@ -2709,15 +2827,69 @@
           <w:sz w:val="24"/>
           <w:szCs w:val="24"/>
         </w:rPr>
-        <w:t xml:space="preserve">Our client’s name is Sarah Chahrour, </w:t>
-      </w:r>
-      <w:r>
-        <w:rPr>
-          <w:rFonts w:ascii="Times New Roman" w:hAnsi="Times New Roman" w:cs="Times New Roman"/>
-          <w:sz w:val="24"/>
-          <w:szCs w:val="24"/>
-        </w:rPr>
-        <w:t>she is currently running a gaming lounge located in the airport called, CyberStation, where she provides a gaming station for customers to pass time as they wait for their flights. She offers times for customers to book a gaming station for a set amount of time.</w:t>
+        <w:t xml:space="preserve">Our client’s name is Sarah </w:t>
+      </w:r>
+      <w:proofErr w:type="spellStart"/>
+      <w:r>
+        <w:rPr>
+          <w:rFonts w:ascii="Times New Roman" w:hAnsi="Times New Roman" w:cs="Times New Roman"/>
+          <w:sz w:val="24"/>
+          <w:szCs w:val="24"/>
+        </w:rPr>
+        <w:t>Chahrour</w:t>
+      </w:r>
+      <w:proofErr w:type="spellEnd"/>
+      <w:r>
+        <w:rPr>
+          <w:rFonts w:ascii="Times New Roman" w:hAnsi="Times New Roman" w:cs="Times New Roman"/>
+          <w:sz w:val="24"/>
+          <w:szCs w:val="24"/>
+        </w:rPr>
+        <w:t xml:space="preserve">, </w:t>
+      </w:r>
+      <w:r>
+        <w:rPr>
+          <w:rFonts w:ascii="Times New Roman" w:hAnsi="Times New Roman" w:cs="Times New Roman"/>
+          <w:sz w:val="24"/>
+          <w:szCs w:val="24"/>
+        </w:rPr>
+        <w:t xml:space="preserve">she is currently running a gaming lounge located in the airport </w:t>
+      </w:r>
+      <w:proofErr w:type="gramStart"/>
+      <w:r>
+        <w:rPr>
+          <w:rFonts w:ascii="Times New Roman" w:hAnsi="Times New Roman" w:cs="Times New Roman"/>
+          <w:sz w:val="24"/>
+          <w:szCs w:val="24"/>
+        </w:rPr>
+        <w:t>called,</w:t>
+      </w:r>
+      <w:proofErr w:type="gramEnd"/>
+      <w:r>
+        <w:rPr>
+          <w:rFonts w:ascii="Times New Roman" w:hAnsi="Times New Roman" w:cs="Times New Roman"/>
+          <w:sz w:val="24"/>
+          <w:szCs w:val="24"/>
+        </w:rPr>
+        <w:t xml:space="preserve"> </w:t>
+      </w:r>
+      <w:proofErr w:type="spellStart"/>
+      <w:r>
+        <w:rPr>
+          <w:rFonts w:ascii="Times New Roman" w:hAnsi="Times New Roman" w:cs="Times New Roman"/>
+          <w:sz w:val="24"/>
+          <w:szCs w:val="24"/>
+        </w:rPr>
+        <w:t>CyberStation</w:t>
+      </w:r>
+      <w:proofErr w:type="spellEnd"/>
+      <w:r>
+        <w:rPr>
+          <w:rFonts w:ascii="Times New Roman" w:hAnsi="Times New Roman" w:cs="Times New Roman"/>
+          <w:sz w:val="24"/>
+          <w:szCs w:val="24"/>
+        </w:rPr>
+        <w:t>, where she provides a gaming station for customers to pass time as they wait for their flights. She offers times for customers to book a gaming station for a set amount of time.</w:t>
       </w:r>
     </w:p>
     <w:p>
@@ -3095,7 +3267,61 @@
           <w:sz w:val="24"/>
           <w:szCs w:val="24"/>
         </w:rPr>
-        <w:t>Our team is working on Github. We have chosen Github because it allows for multiple files to be shared and worked on at the same time with constant updates and details about those updates. The github repository is linked below.</w:t>
+        <w:t xml:space="preserve">Our team is working on </w:t>
+      </w:r>
+      <w:proofErr w:type="spellStart"/>
+      <w:r>
+        <w:rPr>
+          <w:rFonts w:ascii="Times New Roman" w:hAnsi="Times New Roman" w:cs="Times New Roman"/>
+          <w:sz w:val="24"/>
+          <w:szCs w:val="24"/>
+        </w:rPr>
+        <w:t>Github</w:t>
+      </w:r>
+      <w:proofErr w:type="spellEnd"/>
+      <w:r>
+        <w:rPr>
+          <w:rFonts w:ascii="Times New Roman" w:hAnsi="Times New Roman" w:cs="Times New Roman"/>
+          <w:sz w:val="24"/>
+          <w:szCs w:val="24"/>
+        </w:rPr>
+        <w:t xml:space="preserve">. We have chosen </w:t>
+      </w:r>
+      <w:proofErr w:type="spellStart"/>
+      <w:r>
+        <w:rPr>
+          <w:rFonts w:ascii="Times New Roman" w:hAnsi="Times New Roman" w:cs="Times New Roman"/>
+          <w:sz w:val="24"/>
+          <w:szCs w:val="24"/>
+        </w:rPr>
+        <w:t>Github</w:t>
+      </w:r>
+      <w:proofErr w:type="spellEnd"/>
+      <w:r>
+        <w:rPr>
+          <w:rFonts w:ascii="Times New Roman" w:hAnsi="Times New Roman" w:cs="Times New Roman"/>
+          <w:sz w:val="24"/>
+          <w:szCs w:val="24"/>
+        </w:rPr>
+        <w:t xml:space="preserve"> because it allows for multiple files to be shared and worked on at the same time with constant updates and details about those updates. The </w:t>
+      </w:r>
+      <w:proofErr w:type="spellStart"/>
+      <w:r>
+        <w:rPr>
+          <w:rFonts w:ascii="Times New Roman" w:hAnsi="Times New Roman" w:cs="Times New Roman"/>
+          <w:sz w:val="24"/>
+          <w:szCs w:val="24"/>
+        </w:rPr>
+        <w:t>github</w:t>
+      </w:r>
+      <w:proofErr w:type="spellEnd"/>
+      <w:r>
+        <w:rPr>
+          <w:rFonts w:ascii="Times New Roman" w:hAnsi="Times New Roman" w:cs="Times New Roman"/>
+          <w:sz w:val="24"/>
+          <w:szCs w:val="24"/>
+        </w:rPr>
+        <w:t xml:space="preserve"> repository is linked below.</w:t>
       </w:r>
     </w:p>
     <w:p>
@@ -3120,13 +3346,23 @@
           <w:szCs w:val="24"/>
         </w:rPr>
       </w:pPr>
-      <w:r>
-        <w:rPr>
-          <w:rFonts w:ascii="Times New Roman" w:hAnsi="Times New Roman" w:cs="Times New Roman"/>
-          <w:sz w:val="24"/>
-          <w:szCs w:val="24"/>
-        </w:rPr>
-        <w:t xml:space="preserve">Github: </w:t>
+      <w:proofErr w:type="spellStart"/>
+      <w:r>
+        <w:rPr>
+          <w:rFonts w:ascii="Times New Roman" w:hAnsi="Times New Roman" w:cs="Times New Roman"/>
+          <w:sz w:val="24"/>
+          <w:szCs w:val="24"/>
+        </w:rPr>
+        <w:t>Github</w:t>
+      </w:r>
+      <w:proofErr w:type="spellEnd"/>
+      <w:r>
+        <w:rPr>
+          <w:rFonts w:ascii="Times New Roman" w:hAnsi="Times New Roman" w:cs="Times New Roman"/>
+          <w:sz w:val="24"/>
+          <w:szCs w:val="24"/>
+        </w:rPr>
+        <w:t xml:space="preserve">: </w:t>
       </w:r>
       <w:hyperlink r:id="rId10" w:history="1">
         <w:r>
@@ -3167,7 +3403,25 @@
           <w:sz w:val="24"/>
           <w:szCs w:val="24"/>
         </w:rPr>
-        <w:t>Below are our names next to our Github usernames:</w:t>
+        <w:t xml:space="preserve">Below are our names next to our </w:t>
+      </w:r>
+      <w:proofErr w:type="spellStart"/>
+      <w:r>
+        <w:rPr>
+          <w:rFonts w:ascii="Times New Roman" w:hAnsi="Times New Roman" w:cs="Times New Roman"/>
+          <w:sz w:val="24"/>
+          <w:szCs w:val="24"/>
+        </w:rPr>
+        <w:t>Github</w:t>
+      </w:r>
+      <w:proofErr w:type="spellEnd"/>
+      <w:r>
+        <w:rPr>
+          <w:rFonts w:ascii="Times New Roman" w:hAnsi="Times New Roman" w:cs="Times New Roman"/>
+          <w:sz w:val="24"/>
+          <w:szCs w:val="24"/>
+        </w:rPr>
+        <w:t xml:space="preserve"> usernames:</w:t>
       </w:r>
     </w:p>
     <w:p>
@@ -3201,8 +3455,17 @@
           <w:szCs w:val="24"/>
         </w:rPr>
         <w:tab/>
+      </w:r>
+      <w:proofErr w:type="spellStart"/>
+      <w:r>
+        <w:rPr>
+          <w:rFonts w:ascii="Times New Roman" w:hAnsi="Times New Roman" w:cs="Times New Roman"/>
+          <w:sz w:val="24"/>
+          <w:szCs w:val="24"/>
+        </w:rPr>
         <w:t>gennarofinelli</w:t>
       </w:r>
+      <w:proofErr w:type="spellEnd"/>
     </w:p>
     <w:p>
       <w:pPr>
@@ -3269,8 +3532,17 @@
           <w:szCs w:val="24"/>
         </w:rPr>
         <w:tab/>
+      </w:r>
+      <w:proofErr w:type="spellStart"/>
+      <w:r>
+        <w:rPr>
+          <w:rFonts w:ascii="Times New Roman" w:hAnsi="Times New Roman" w:cs="Times New Roman"/>
+          <w:sz w:val="24"/>
+          <w:szCs w:val="24"/>
+        </w:rPr>
         <w:t>apalex</w:t>
       </w:r>
+      <w:proofErr w:type="spellEnd"/>
     </w:p>
     <w:p>
       <w:pPr>
@@ -3515,6 +3787,7 @@
     </w:p>
     <w:p>
       <w:pPr>
+        <w:ind w:firstLine="720"/>
         <w:rPr>
           <w:rFonts w:ascii="Times New Roman" w:hAnsi="Times New Roman" w:cs="Times New Roman"/>
           <w:sz w:val="24"/>
@@ -3588,6 +3861,94 @@
         <w:t>Areas of Responsibility</w:t>
       </w:r>
       <w:bookmarkEnd w:id="9"/>
+    </w:p>
+    <w:p/>
+    <w:p>
+      <w:pPr>
+        <w:ind w:firstLine="720"/>
+        <w:rPr>
+          <w:rFonts w:ascii="Times New Roman" w:hAnsi="Times New Roman" w:cs="Times New Roman"/>
+          <w:sz w:val="24"/>
+          <w:szCs w:val="24"/>
+        </w:rPr>
+      </w:pPr>
+      <w:r>
+        <w:rPr>
+          <w:rFonts w:ascii="Times New Roman" w:hAnsi="Times New Roman" w:cs="Times New Roman"/>
+          <w:sz w:val="24"/>
+          <w:szCs w:val="24"/>
+        </w:rPr>
+        <w:t>Most of our work on the project is divided equally. Some responsibilities may change as we work further.</w:t>
+      </w:r>
+    </w:p>
+    <w:p>
+      <w:pPr>
+        <w:numPr>
+          <w:ilvl w:val="0"/>
+          <w:numId w:val="5"/>
+        </w:numPr>
+        <w:rPr>
+          <w:rFonts w:ascii="Times New Roman" w:hAnsi="Times New Roman" w:cs="Times New Roman"/>
+          <w:sz w:val="24"/>
+          <w:szCs w:val="24"/>
+        </w:rPr>
+      </w:pPr>
+      <w:r>
+        <w:rPr>
+          <w:rFonts w:ascii="Times New Roman" w:hAnsi="Times New Roman" w:cs="Times New Roman"/>
+          <w:sz w:val="24"/>
+          <w:szCs w:val="24"/>
+        </w:rPr>
+        <w:t>Mohammed will be the team’s main contact person between our client and our team. The reason being is because he works for the client in her gaming lounge, so he knows and meets the client more than the group.</w:t>
+      </w:r>
+    </w:p>
+    <w:p>
+      <w:pPr>
+        <w:rPr>
+          <w:rFonts w:ascii="Times New Roman" w:hAnsi="Times New Roman" w:cs="Times New Roman"/>
+          <w:sz w:val="24"/>
+          <w:szCs w:val="24"/>
+        </w:rPr>
+      </w:pPr>
+    </w:p>
+    <w:p>
+      <w:pPr>
+        <w:ind w:firstLine="720"/>
+        <w:rPr>
+          <w:rFonts w:ascii="Times New Roman" w:hAnsi="Times New Roman" w:cs="Times New Roman"/>
+          <w:sz w:val="24"/>
+          <w:szCs w:val="24"/>
+        </w:rPr>
+      </w:pPr>
+      <w:r>
+        <w:rPr>
+          <w:rFonts w:ascii="Times New Roman" w:hAnsi="Times New Roman" w:cs="Times New Roman"/>
+          <w:sz w:val="24"/>
+          <w:szCs w:val="24"/>
+        </w:rPr>
+        <w:t>The work that is in rotation will be mostly on the team leader.</w:t>
+      </w:r>
+    </w:p>
+    <w:p>
+      <w:pPr>
+        <w:numPr>
+          <w:ilvl w:val="0"/>
+          <w:numId w:val="5"/>
+        </w:numPr>
+        <w:rPr>
+          <w:rFonts w:ascii="Times New Roman" w:hAnsi="Times New Roman" w:cs="Times New Roman"/>
+          <w:sz w:val="24"/>
+          <w:szCs w:val="24"/>
+        </w:rPr>
+      </w:pPr>
+      <w:r>
+        <w:rPr>
+          <w:rFonts w:ascii="Times New Roman" w:hAnsi="Times New Roman" w:cs="Times New Roman"/>
+          <w:sz w:val="24"/>
+          <w:szCs w:val="24"/>
+        </w:rPr>
+        <w:t>The responsibility is that the team leader will work on the team logbook so that each member of the team experiences team organization and keep each member aware of the project’s progression.</w:t>
+      </w:r>
     </w:p>
     <w:p>
       <w:pPr>
@@ -3633,7 +3994,27 @@
           <w:szCs w:val="24"/>
           <w:lang w:val="fr-FR"/>
         </w:rPr>
-        <w:t xml:space="preserve">Alexandre Pham: </w:t>
+        <w:t xml:space="preserve">Alexandre </w:t>
+      </w:r>
+      <w:proofErr w:type="gramStart"/>
+      <w:r>
+        <w:rPr>
+          <w:rFonts w:ascii="Times New Roman" w:hAnsi="Times New Roman" w:cs="Times New Roman"/>
+          <w:sz w:val="24"/>
+          <w:szCs w:val="24"/>
+          <w:lang w:val="fr-FR"/>
+        </w:rPr>
+        <w:t>Pham:</w:t>
+      </w:r>
+      <w:proofErr w:type="gramEnd"/>
+      <w:r>
+        <w:rPr>
+          <w:rFonts w:ascii="Times New Roman" w:hAnsi="Times New Roman" w:cs="Times New Roman"/>
+          <w:sz w:val="24"/>
+          <w:szCs w:val="24"/>
+          <w:lang w:val="fr-FR"/>
+        </w:rPr>
+        <w:t xml:space="preserve"> </w:t>
       </w:r>
       <w:hyperlink r:id="rId11" w:history="1">
         <w:r>
@@ -3678,7 +4059,38 @@
           <w:szCs w:val="24"/>
           <w:lang w:val="fr-FR"/>
         </w:rPr>
-        <w:t xml:space="preserve">Gennaro Finelli: </w:t>
+        <w:t xml:space="preserve">Gennaro </w:t>
+      </w:r>
+      <w:proofErr w:type="spellStart"/>
+      <w:proofErr w:type="gramStart"/>
+      <w:r>
+        <w:rPr>
+          <w:rFonts w:ascii="Times New Roman" w:hAnsi="Times New Roman" w:cs="Times New Roman"/>
+          <w:sz w:val="24"/>
+          <w:szCs w:val="24"/>
+          <w:lang w:val="fr-FR"/>
+        </w:rPr>
+        <w:t>Finelli</w:t>
+      </w:r>
+      <w:proofErr w:type="spellEnd"/>
+      <w:r>
+        <w:rPr>
+          <w:rFonts w:ascii="Times New Roman" w:hAnsi="Times New Roman" w:cs="Times New Roman"/>
+          <w:sz w:val="24"/>
+          <w:szCs w:val="24"/>
+          <w:lang w:val="fr-FR"/>
+        </w:rPr>
+        <w:t>:</w:t>
+      </w:r>
+      <w:proofErr w:type="gramEnd"/>
+      <w:r>
+        <w:rPr>
+          <w:rFonts w:ascii="Times New Roman" w:hAnsi="Times New Roman" w:cs="Times New Roman"/>
+          <w:sz w:val="24"/>
+          <w:szCs w:val="24"/>
+          <w:lang w:val="fr-FR"/>
+        </w:rPr>
+        <w:t xml:space="preserve"> </w:t>
       </w:r>
       <w:hyperlink r:id="rId12" w:history="1">
         <w:r>
@@ -3723,7 +4135,27 @@
           <w:szCs w:val="24"/>
           <w:lang w:val="fr-FR"/>
         </w:rPr>
-        <w:t xml:space="preserve">Wayne De Leon: </w:t>
+        <w:t xml:space="preserve">Wayne De </w:t>
+      </w:r>
+      <w:proofErr w:type="gramStart"/>
+      <w:r>
+        <w:rPr>
+          <w:rFonts w:ascii="Times New Roman" w:hAnsi="Times New Roman" w:cs="Times New Roman"/>
+          <w:sz w:val="24"/>
+          <w:szCs w:val="24"/>
+          <w:lang w:val="fr-FR"/>
+        </w:rPr>
+        <w:t>Leon:</w:t>
+      </w:r>
+      <w:proofErr w:type="gramEnd"/>
+      <w:r>
+        <w:rPr>
+          <w:rFonts w:ascii="Times New Roman" w:hAnsi="Times New Roman" w:cs="Times New Roman"/>
+          <w:sz w:val="24"/>
+          <w:szCs w:val="24"/>
+          <w:lang w:val="fr-FR"/>
+        </w:rPr>
+        <w:t xml:space="preserve"> </w:t>
       </w:r>
       <w:hyperlink r:id="rId13" w:history="1">
         <w:r>
@@ -4159,6 +4591,119 @@
     </w:lvl>
   </w:abstractNum>
   <w:abstractNum w:abstractNumId="1" w15:restartNumberingAfterBreak="0">
+    <w:nsid w:val="34916946"/>
+    <w:multiLevelType w:val="hybridMultilevel"/>
+    <w:tmpl w:val="3A182692"/>
+    <w:lvl w:ilvl="0" w:tplc="10090001">
+      <w:start w:val="1"/>
+      <w:numFmt w:val="bullet"/>
+      <w:lvlText w:val=""/>
+      <w:lvlJc w:val="left"/>
+      <w:pPr>
+        <w:ind w:left="720" w:hanging="360"/>
+      </w:pPr>
+      <w:rPr>
+        <w:rFonts w:ascii="Symbol" w:hAnsi="Symbol" w:hint="default"/>
+      </w:rPr>
+    </w:lvl>
+    <w:lvl w:ilvl="1" w:tplc="10090003">
+      <w:start w:val="1"/>
+      <w:numFmt w:val="bullet"/>
+      <w:lvlText w:val="o"/>
+      <w:lvlJc w:val="left"/>
+      <w:pPr>
+        <w:ind w:left="1440" w:hanging="360"/>
+      </w:pPr>
+      <w:rPr>
+        <w:rFonts w:ascii="Courier New" w:hAnsi="Courier New" w:cs="Courier New" w:hint="default"/>
+      </w:rPr>
+    </w:lvl>
+    <w:lvl w:ilvl="2" w:tplc="10090005">
+      <w:start w:val="1"/>
+      <w:numFmt w:val="bullet"/>
+      <w:lvlText w:val=""/>
+      <w:lvlJc w:val="left"/>
+      <w:pPr>
+        <w:ind w:left="2160" w:hanging="360"/>
+      </w:pPr>
+      <w:rPr>
+        <w:rFonts w:ascii="Wingdings" w:hAnsi="Wingdings" w:hint="default"/>
+      </w:rPr>
+    </w:lvl>
+    <w:lvl w:ilvl="3" w:tplc="10090001">
+      <w:start w:val="1"/>
+      <w:numFmt w:val="bullet"/>
+      <w:lvlText w:val=""/>
+      <w:lvlJc w:val="left"/>
+      <w:pPr>
+        <w:ind w:left="2880" w:hanging="360"/>
+      </w:pPr>
+      <w:rPr>
+        <w:rFonts w:ascii="Symbol" w:hAnsi="Symbol" w:hint="default"/>
+      </w:rPr>
+    </w:lvl>
+    <w:lvl w:ilvl="4" w:tplc="10090003">
+      <w:start w:val="1"/>
+      <w:numFmt w:val="bullet"/>
+      <w:lvlText w:val="o"/>
+      <w:lvlJc w:val="left"/>
+      <w:pPr>
+        <w:ind w:left="3600" w:hanging="360"/>
+      </w:pPr>
+      <w:rPr>
+        <w:rFonts w:ascii="Courier New" w:hAnsi="Courier New" w:cs="Courier New" w:hint="default"/>
+      </w:rPr>
+    </w:lvl>
+    <w:lvl w:ilvl="5" w:tplc="10090005">
+      <w:start w:val="1"/>
+      <w:numFmt w:val="bullet"/>
+      <w:lvlText w:val=""/>
+      <w:lvlJc w:val="left"/>
+      <w:pPr>
+        <w:ind w:left="4320" w:hanging="360"/>
+      </w:pPr>
+      <w:rPr>
+        <w:rFonts w:ascii="Wingdings" w:hAnsi="Wingdings" w:hint="default"/>
+      </w:rPr>
+    </w:lvl>
+    <w:lvl w:ilvl="6" w:tplc="10090001">
+      <w:start w:val="1"/>
+      <w:numFmt w:val="bullet"/>
+      <w:lvlText w:val=""/>
+      <w:lvlJc w:val="left"/>
+      <w:pPr>
+        <w:ind w:left="5040" w:hanging="360"/>
+      </w:pPr>
+      <w:rPr>
+        <w:rFonts w:ascii="Symbol" w:hAnsi="Symbol" w:hint="default"/>
+      </w:rPr>
+    </w:lvl>
+    <w:lvl w:ilvl="7" w:tplc="10090003">
+      <w:start w:val="1"/>
+      <w:numFmt w:val="bullet"/>
+      <w:lvlText w:val="o"/>
+      <w:lvlJc w:val="left"/>
+      <w:pPr>
+        <w:ind w:left="5760" w:hanging="360"/>
+      </w:pPr>
+      <w:rPr>
+        <w:rFonts w:ascii="Courier New" w:hAnsi="Courier New" w:cs="Courier New" w:hint="default"/>
+      </w:rPr>
+    </w:lvl>
+    <w:lvl w:ilvl="8" w:tplc="10090005">
+      <w:start w:val="1"/>
+      <w:numFmt w:val="bullet"/>
+      <w:lvlText w:val=""/>
+      <w:lvlJc w:val="left"/>
+      <w:pPr>
+        <w:ind w:left="6480" w:hanging="360"/>
+      </w:pPr>
+      <w:rPr>
+        <w:rFonts w:ascii="Wingdings" w:hAnsi="Wingdings" w:hint="default"/>
+      </w:rPr>
+    </w:lvl>
+  </w:abstractNum>
+  <w:abstractNum w:abstractNumId="2" w15:restartNumberingAfterBreak="0">
     <w:nsid w:val="448F6095"/>
     <w:multiLevelType w:val="hybridMultilevel"/>
     <w:tmpl w:val="62F2530A"/>
@@ -4271,7 +4816,7 @@
       </w:rPr>
     </w:lvl>
   </w:abstractNum>
-  <w:abstractNum w:abstractNumId="2" w15:restartNumberingAfterBreak="0">
+  <w:abstractNum w:abstractNumId="3" w15:restartNumberingAfterBreak="0">
     <w:nsid w:val="5F0A3DF5"/>
     <w:multiLevelType w:val="hybridMultilevel"/>
     <w:tmpl w:val="2DFA4F8A"/>
@@ -4384,7 +4929,7 @@
       </w:rPr>
     </w:lvl>
   </w:abstractNum>
-  <w:abstractNum w:abstractNumId="3" w15:restartNumberingAfterBreak="0">
+  <w:abstractNum w:abstractNumId="4" w15:restartNumberingAfterBreak="0">
     <w:nsid w:val="6922184F"/>
     <w:multiLevelType w:val="hybridMultilevel"/>
     <w:tmpl w:val="68502A0E"/>
@@ -4498,16 +5043,28 @@
     </w:lvl>
   </w:abstractNum>
   <w:num w:numId="1" w16cid:durableId="1140077073">
-    <w:abstractNumId w:val="3"/>
+    <w:abstractNumId w:val="4"/>
   </w:num>
   <w:num w:numId="2" w16cid:durableId="400712249">
-    <w:abstractNumId w:val="2"/>
+    <w:abstractNumId w:val="3"/>
   </w:num>
   <w:num w:numId="3" w16cid:durableId="332535603">
     <w:abstractNumId w:val="0"/>
   </w:num>
   <w:num w:numId="4" w16cid:durableId="1282303808">
+    <w:abstractNumId w:val="2"/>
+  </w:num>
+  <w:num w:numId="5" w16cid:durableId="1375541832">
     <w:abstractNumId w:val="1"/>
+    <w:lvlOverride w:ilvl="0"/>
+    <w:lvlOverride w:ilvl="1"/>
+    <w:lvlOverride w:ilvl="2"/>
+    <w:lvlOverride w:ilvl="3"/>
+    <w:lvlOverride w:ilvl="4"/>
+    <w:lvlOverride w:ilvl="5"/>
+    <w:lvlOverride w:ilvl="6"/>
+    <w:lvlOverride w:ilvl="7"/>
+    <w:lvlOverride w:ilvl="8"/>
   </w:num>
 </w:numbering>
 </file>
@@ -5122,7 +5679,6 @@
   <w:style w:type="character" w:default="1" w:styleId="DefaultParagraphFont">
     <w:name w:val="Default Paragraph Font"/>
     <w:uiPriority w:val="1"/>
-    <w:semiHidden/>
     <w:unhideWhenUsed/>
   </w:style>
   <w:style w:type="table" w:default="1" w:styleId="TableNormal">

</xml_diff>

<commit_message>
Added reports in Deliverable 1
</commit_message>
<xml_diff>
--- a/Sys_Dev_Deliverable01.docx
+++ b/Sys_Dev_Deliverable01.docx
@@ -4245,6 +4245,13 @@
     </w:p>
     <w:p>
       <w:pPr>
+        <w:rPr>
+          <w:rFonts w:ascii="Times New Roman" w:hAnsi="Times New Roman" w:cs="Times New Roman"/>
+        </w:rPr>
+      </w:pPr>
+    </w:p>
+    <w:p>
+      <w:pPr>
         <w:pStyle w:val="Heading2"/>
         <w:rPr>
           <w:rFonts w:ascii="Times New Roman" w:hAnsi="Times New Roman" w:cs="Times New Roman"/>
@@ -4255,9 +4262,259 @@
         <w:rPr>
           <w:rFonts w:ascii="Times New Roman" w:hAnsi="Times New Roman" w:cs="Times New Roman"/>
         </w:rPr>
+        <w:lastRenderedPageBreak/>
         <w:t>Reports</w:t>
       </w:r>
       <w:bookmarkEnd w:id="12"/>
+    </w:p>
+    <w:p>
+      <w:pPr>
+        <w:rPr>
+          <w:rFonts w:ascii="Times New Roman" w:hAnsi="Times New Roman" w:cs="Times New Roman"/>
+          <w:sz w:val="24"/>
+          <w:szCs w:val="24"/>
+        </w:rPr>
+      </w:pPr>
+    </w:p>
+    <w:p>
+      <w:pPr>
+        <w:rPr>
+          <w:rFonts w:ascii="Times New Roman" w:hAnsi="Times New Roman" w:cs="Times New Roman"/>
+          <w:sz w:val="24"/>
+          <w:szCs w:val="24"/>
+        </w:rPr>
+      </w:pPr>
+      <w:r>
+        <w:rPr>
+          <w:rFonts w:ascii="Times New Roman" w:hAnsi="Times New Roman" w:cs="Times New Roman"/>
+          <w:sz w:val="24"/>
+          <w:szCs w:val="24"/>
+        </w:rPr>
+        <w:tab/>
+      </w:r>
+      <w:r>
+        <w:rPr>
+          <w:rFonts w:ascii="Times New Roman" w:hAnsi="Times New Roman" w:cs="Times New Roman"/>
+          <w:sz w:val="24"/>
+          <w:szCs w:val="24"/>
+        </w:rPr>
+        <w:t xml:space="preserve">In our group, the team </w:t>
+      </w:r>
+      <w:r>
+        <w:rPr>
+          <w:rFonts w:ascii="Times New Roman" w:hAnsi="Times New Roman" w:cs="Times New Roman"/>
+          <w:sz w:val="24"/>
+          <w:szCs w:val="24"/>
+        </w:rPr>
+        <w:t xml:space="preserve">agreed that the best way to finish each deliverable </w:t>
+      </w:r>
+      <w:r>
+        <w:rPr>
+          <w:rFonts w:ascii="Times New Roman" w:hAnsi="Times New Roman" w:cs="Times New Roman"/>
+          <w:sz w:val="24"/>
+          <w:szCs w:val="24"/>
+        </w:rPr>
+        <w:t>goes:</w:t>
+      </w:r>
+    </w:p>
+    <w:p>
+      <w:pPr>
+        <w:pStyle w:val="ListParagraph"/>
+        <w:numPr>
+          <w:ilvl w:val="0"/>
+          <w:numId w:val="5"/>
+        </w:numPr>
+        <w:rPr>
+          <w:rFonts w:ascii="Times New Roman" w:hAnsi="Times New Roman" w:cs="Times New Roman"/>
+          <w:sz w:val="24"/>
+          <w:szCs w:val="24"/>
+        </w:rPr>
+      </w:pPr>
+      <w:r>
+        <w:rPr>
+          <w:rFonts w:ascii="Times New Roman" w:hAnsi="Times New Roman" w:cs="Times New Roman"/>
+          <w:sz w:val="24"/>
+          <w:szCs w:val="24"/>
+        </w:rPr>
+        <w:t xml:space="preserve">We will have a short meeting </w:t>
+      </w:r>
+      <w:r>
+        <w:rPr>
+          <w:rFonts w:ascii="Times New Roman" w:hAnsi="Times New Roman" w:cs="Times New Roman"/>
+          <w:sz w:val="24"/>
+          <w:szCs w:val="24"/>
+        </w:rPr>
+        <w:tab/>
+        <w:t xml:space="preserve">to talk about </w:t>
+      </w:r>
+      <w:r>
+        <w:rPr>
+          <w:rFonts w:ascii="Times New Roman" w:hAnsi="Times New Roman" w:cs="Times New Roman"/>
+          <w:sz w:val="24"/>
+          <w:szCs w:val="24"/>
+        </w:rPr>
+        <w:t>the work and divide tasks.</w:t>
+      </w:r>
+    </w:p>
+    <w:p>
+      <w:pPr>
+        <w:pStyle w:val="ListParagraph"/>
+        <w:numPr>
+          <w:ilvl w:val="0"/>
+          <w:numId w:val="5"/>
+        </w:numPr>
+        <w:rPr>
+          <w:rFonts w:ascii="Times New Roman" w:hAnsi="Times New Roman" w:cs="Times New Roman"/>
+          <w:sz w:val="24"/>
+          <w:szCs w:val="24"/>
+        </w:rPr>
+      </w:pPr>
+      <w:r>
+        <w:rPr>
+          <w:rFonts w:ascii="Times New Roman" w:hAnsi="Times New Roman" w:cs="Times New Roman"/>
+          <w:sz w:val="24"/>
+          <w:szCs w:val="24"/>
+        </w:rPr>
+        <w:t xml:space="preserve">The team leader </w:t>
+      </w:r>
+      <w:r>
+        <w:rPr>
+          <w:rFonts w:ascii="Times New Roman" w:hAnsi="Times New Roman" w:cs="Times New Roman"/>
+          <w:sz w:val="24"/>
+          <w:szCs w:val="24"/>
+        </w:rPr>
+        <w:t>would</w:t>
+      </w:r>
+      <w:r>
+        <w:rPr>
+          <w:rFonts w:ascii="Times New Roman" w:hAnsi="Times New Roman" w:cs="Times New Roman"/>
+          <w:sz w:val="24"/>
+          <w:szCs w:val="24"/>
+        </w:rPr>
+        <w:t xml:space="preserve"> </w:t>
+      </w:r>
+      <w:r>
+        <w:rPr>
+          <w:rFonts w:ascii="Times New Roman" w:hAnsi="Times New Roman" w:cs="Times New Roman"/>
+          <w:sz w:val="24"/>
+          <w:szCs w:val="24"/>
+        </w:rPr>
+        <w:t>look into the tasks done if each member did their tasks.</w:t>
+      </w:r>
+    </w:p>
+    <w:p>
+      <w:pPr>
+        <w:pStyle w:val="ListParagraph"/>
+        <w:numPr>
+          <w:ilvl w:val="0"/>
+          <w:numId w:val="5"/>
+        </w:numPr>
+        <w:rPr>
+          <w:rFonts w:ascii="Times New Roman" w:hAnsi="Times New Roman" w:cs="Times New Roman"/>
+          <w:sz w:val="24"/>
+          <w:szCs w:val="24"/>
+        </w:rPr>
+      </w:pPr>
+      <w:r>
+        <w:rPr>
+          <w:rFonts w:ascii="Times New Roman" w:hAnsi="Times New Roman" w:cs="Times New Roman"/>
+          <w:sz w:val="24"/>
+          <w:szCs w:val="24"/>
+        </w:rPr>
+        <w:t xml:space="preserve">The team leader would </w:t>
+      </w:r>
+      <w:r>
+        <w:rPr>
+          <w:rFonts w:ascii="Times New Roman" w:hAnsi="Times New Roman" w:cs="Times New Roman"/>
+          <w:sz w:val="24"/>
+          <w:szCs w:val="24"/>
+        </w:rPr>
+        <w:t>make the members sign the documents for deliverables.</w:t>
+      </w:r>
+    </w:p>
+    <w:p>
+      <w:pPr>
+        <w:pStyle w:val="ListParagraph"/>
+        <w:numPr>
+          <w:ilvl w:val="0"/>
+          <w:numId w:val="5"/>
+        </w:numPr>
+        <w:rPr>
+          <w:rFonts w:ascii="Times New Roman" w:hAnsi="Times New Roman" w:cs="Times New Roman"/>
+          <w:sz w:val="24"/>
+          <w:szCs w:val="24"/>
+        </w:rPr>
+      </w:pPr>
+      <w:r>
+        <w:rPr>
+          <w:rFonts w:ascii="Times New Roman" w:hAnsi="Times New Roman" w:cs="Times New Roman"/>
+          <w:sz w:val="24"/>
+          <w:szCs w:val="24"/>
+        </w:rPr>
+        <w:t>Wayne De Leon</w:t>
+      </w:r>
+      <w:r>
+        <w:rPr>
+          <w:rFonts w:ascii="Times New Roman" w:hAnsi="Times New Roman" w:cs="Times New Roman"/>
+          <w:sz w:val="24"/>
+          <w:szCs w:val="24"/>
+        </w:rPr>
+        <w:t xml:space="preserve"> will review each deliverable for missing content</w:t>
+      </w:r>
+      <w:r>
+        <w:rPr>
+          <w:rFonts w:ascii="Times New Roman" w:hAnsi="Times New Roman" w:cs="Times New Roman"/>
+          <w:sz w:val="24"/>
+          <w:szCs w:val="24"/>
+        </w:rPr>
+        <w:t xml:space="preserve"> and design flaws.</w:t>
+      </w:r>
+    </w:p>
+    <w:p>
+      <w:pPr>
+        <w:pStyle w:val="ListParagraph"/>
+        <w:numPr>
+          <w:ilvl w:val="0"/>
+          <w:numId w:val="5"/>
+        </w:numPr>
+        <w:rPr>
+          <w:rFonts w:ascii="Times New Roman" w:hAnsi="Times New Roman" w:cs="Times New Roman"/>
+          <w:sz w:val="24"/>
+          <w:szCs w:val="24"/>
+        </w:rPr>
+      </w:pPr>
+      <w:r>
+        <w:rPr>
+          <w:rFonts w:ascii="Times New Roman" w:hAnsi="Times New Roman" w:cs="Times New Roman"/>
+          <w:sz w:val="24"/>
+          <w:szCs w:val="24"/>
+        </w:rPr>
+        <w:t xml:space="preserve">The team leader will do one final review of the deliverable </w:t>
+      </w:r>
+      <w:r>
+        <w:rPr>
+          <w:rFonts w:ascii="Times New Roman" w:hAnsi="Times New Roman" w:cs="Times New Roman"/>
+          <w:sz w:val="24"/>
+          <w:szCs w:val="24"/>
+        </w:rPr>
+        <w:t xml:space="preserve">before all </w:t>
+      </w:r>
+      <w:r>
+        <w:rPr>
+          <w:rFonts w:ascii="Times New Roman" w:hAnsi="Times New Roman" w:cs="Times New Roman"/>
+          <w:sz w:val="24"/>
+          <w:szCs w:val="24"/>
+        </w:rPr>
+        <w:t>members</w:t>
+      </w:r>
+      <w:r>
+        <w:rPr>
+          <w:rFonts w:ascii="Times New Roman" w:hAnsi="Times New Roman" w:cs="Times New Roman"/>
+          <w:sz w:val="24"/>
+          <w:szCs w:val="24"/>
+        </w:rPr>
+        <w:t xml:space="preserve"> can submit.</w:t>
+      </w:r>
     </w:p>
     <w:p>
       <w:pPr>
@@ -4593,7 +4850,7 @@
   <w:abstractNum w:abstractNumId="1" w15:restartNumberingAfterBreak="0">
     <w:nsid w:val="34916946"/>
     <w:multiLevelType w:val="hybridMultilevel"/>
-    <w:tmpl w:val="3A182692"/>
+    <w:tmpl w:val="2BF00116"/>
     <w:lvl w:ilvl="0" w:tplc="10090001">
       <w:start w:val="1"/>
       <w:numFmt w:val="bullet"/>
@@ -5056,15 +5313,6 @@
   </w:num>
   <w:num w:numId="5" w16cid:durableId="1375541832">
     <w:abstractNumId w:val="1"/>
-    <w:lvlOverride w:ilvl="0"/>
-    <w:lvlOverride w:ilvl="1"/>
-    <w:lvlOverride w:ilvl="2"/>
-    <w:lvlOverride w:ilvl="3"/>
-    <w:lvlOverride w:ilvl="4"/>
-    <w:lvlOverride w:ilvl="5"/>
-    <w:lvlOverride w:ilvl="6"/>
-    <w:lvlOverride w:ilvl="7"/>
-    <w:lvlOverride w:ilvl="8"/>
   </w:num>
 </w:numbering>
 </file>
@@ -5679,6 +5927,7 @@
   <w:style w:type="character" w:default="1" w:styleId="DefaultParagraphFont">
     <w:name w:val="Default Paragraph Font"/>
     <w:uiPriority w:val="1"/>
+    <w:semiHidden/>
     <w:unhideWhenUsed/>
   </w:style>
   <w:style w:type="table" w:default="1" w:styleId="TableNormal">

</xml_diff>

<commit_message>
Finsihed Deliverable 1, waiting on Project Plan
</commit_message>
<xml_diff>
--- a/Sys_Dev_Deliverable01.docx
+++ b/Sys_Dev_Deliverable01.docx
@@ -334,19 +334,8 @@
           <w:spacing w:val="-2"/>
           <w:lang w:val="fr-CA"/>
         </w:rPr>
-        <w:t xml:space="preserve">Gennaro </w:t>
-      </w:r>
-      <w:proofErr w:type="spellStart"/>
-      <w:r>
-        <w:rPr>
-          <w:rFonts w:ascii="Times New Roman" w:hAnsi="Times New Roman" w:cs="Times New Roman"/>
-          <w:color w:val="0D0D0D"/>
-          <w:spacing w:val="-2"/>
-          <w:lang w:val="fr-CA"/>
-        </w:rPr>
-        <w:t>Finelli</w:t>
-      </w:r>
-      <w:proofErr w:type="spellEnd"/>
+        <w:t>Gennaro Finelli</w:t>
+      </w:r>
     </w:p>
     <w:p>
       <w:pPr>
@@ -368,27 +357,7 @@
           <w:spacing w:val="-2"/>
           <w:lang w:val="fr-CA"/>
         </w:rPr>
-        <w:t xml:space="preserve">Mohammed </w:t>
-      </w:r>
-      <w:proofErr w:type="spellStart"/>
-      <w:r>
-        <w:rPr>
-          <w:rFonts w:ascii="Times New Roman" w:hAnsi="Times New Roman" w:cs="Times New Roman"/>
-          <w:color w:val="0D0D0D"/>
-          <w:spacing w:val="-2"/>
-          <w:lang w:val="fr-CA"/>
-        </w:rPr>
-        <w:t>Hosein</w:t>
-      </w:r>
-      <w:proofErr w:type="spellEnd"/>
-      <w:r>
-        <w:rPr>
-          <w:rFonts w:ascii="Times New Roman" w:hAnsi="Times New Roman" w:cs="Times New Roman"/>
-          <w:color w:val="0D0D0D"/>
-          <w:spacing w:val="-2"/>
-          <w:lang w:val="fr-CA"/>
-        </w:rPr>
-        <w:t xml:space="preserve"> Ali</w:t>
+        <w:t>Mohammed Hosein Ali</w:t>
       </w:r>
     </w:p>
     <w:p>
@@ -495,17 +464,8 @@
           <w:rFonts w:ascii="Times New Roman" w:hAnsi="Times New Roman" w:cs="Times New Roman"/>
           <w:color w:val="0D0D0D"/>
         </w:rPr>
-        <w:t xml:space="preserve">In collaboration with </w:t>
-      </w:r>
-      <w:proofErr w:type="spellStart"/>
-      <w:r>
-        <w:rPr>
-          <w:rFonts w:ascii="Times New Roman" w:hAnsi="Times New Roman" w:cs="Times New Roman"/>
-          <w:color w:val="0D0D0D"/>
-        </w:rPr>
-        <w:t>CyberStation</w:t>
-      </w:r>
-      <w:proofErr w:type="spellEnd"/>
+        <w:t>In collaboration with CyberStation</w:t>
+      </w:r>
     </w:p>
     <w:p>
       <w:pPr>
@@ -2126,7 +2086,7 @@
                 <w:noProof/>
                 <w:webHidden/>
               </w:rPr>
-              <w:t>5</w:t>
+              <w:t>6</w:t>
             </w:r>
             <w:r>
               <w:rPr>
@@ -2197,7 +2157,7 @@
                 <w:noProof/>
                 <w:webHidden/>
               </w:rPr>
-              <w:t>5</w:t>
+              <w:t>6</w:t>
             </w:r>
             <w:r>
               <w:rPr>
@@ -2268,7 +2228,7 @@
                 <w:noProof/>
                 <w:webHidden/>
               </w:rPr>
-              <w:t>5</w:t>
+              <w:t>6</w:t>
             </w:r>
             <w:r>
               <w:rPr>
@@ -2339,7 +2299,7 @@
                 <w:noProof/>
                 <w:webHidden/>
               </w:rPr>
-              <w:t>5</w:t>
+              <w:t>7</w:t>
             </w:r>
             <w:r>
               <w:rPr>
@@ -2410,7 +2370,7 @@
                 <w:noProof/>
                 <w:webHidden/>
               </w:rPr>
-              <w:t>5</w:t>
+              <w:t>7</w:t>
             </w:r>
             <w:r>
               <w:rPr>
@@ -2479,7 +2439,7 @@
                 <w:noProof/>
                 <w:webHidden/>
               </w:rPr>
-              <w:t>6</w:t>
+              <w:t>8</w:t>
             </w:r>
             <w:r>
               <w:rPr>
@@ -2605,18 +2565,8 @@
           <w:sz w:val="24"/>
           <w:szCs w:val="24"/>
         </w:rPr>
-        <w:t xml:space="preserve"> </w:t>
-      </w:r>
-      <w:proofErr w:type="spellStart"/>
-      <w:r>
-        <w:rPr>
-          <w:rFonts w:ascii="Times New Roman" w:hAnsi="Times New Roman" w:cs="Times New Roman"/>
-          <w:sz w:val="24"/>
-          <w:szCs w:val="24"/>
-        </w:rPr>
-        <w:t>Chahrour</w:t>
-      </w:r>
-      <w:proofErr w:type="spellEnd"/>
+        <w:t xml:space="preserve"> Chahrour</w:t>
+      </w:r>
       <w:r>
         <w:rPr>
           <w:rFonts w:ascii="Times New Roman" w:hAnsi="Times New Roman" w:cs="Times New Roman"/>
@@ -2639,7 +2589,7 @@
           <w:sz w:val="24"/>
           <w:szCs w:val="24"/>
         </w:rPr>
-        <w:t xml:space="preserve">e). In these meetings, team members will have to discuss the current status of the project, the planning, and the separation of tasks between team members. Regular meetings with our client will also be part of the process to keep up with any changes the client would like to have </w:t>
+        <w:t xml:space="preserve">e). In these meetings, team members will have to discuss the current status of the project, the planning, and the separation of tasks between team members. Regular meetings with our client will also be part of the process to keep up with any changes the client would like to have done, and to update the client on the </w:t>
       </w:r>
       <w:proofErr w:type="gramStart"/>
       <w:r>
@@ -2648,7 +2598,7 @@
           <w:sz w:val="24"/>
           <w:szCs w:val="24"/>
         </w:rPr>
-        <w:t>done</w:t>
+        <w:t>current status</w:t>
       </w:r>
       <w:proofErr w:type="gramEnd"/>
       <w:r>
@@ -2657,7 +2607,7 @@
           <w:sz w:val="24"/>
           <w:szCs w:val="24"/>
         </w:rPr>
-        <w:t xml:space="preserve">, and to update the client on the current status of the project. As of now, the main client </w:t>
+        <w:t xml:space="preserve"> of the project. As of now, the main client </w:t>
       </w:r>
       <w:proofErr w:type="gramStart"/>
       <w:r>
@@ -2710,25 +2660,7 @@
           <w:szCs w:val="24"/>
         </w:rPr>
         <w:tab/>
-        <w:t xml:space="preserve">Our team will be using Discord as our communication method. </w:t>
-      </w:r>
-      <w:proofErr w:type="spellStart"/>
-      <w:r>
-        <w:rPr>
-          <w:rFonts w:ascii="Times New Roman" w:hAnsi="Times New Roman" w:cs="Times New Roman"/>
-          <w:sz w:val="24"/>
-          <w:szCs w:val="24"/>
-        </w:rPr>
-        <w:t>Github</w:t>
-      </w:r>
-      <w:proofErr w:type="spellEnd"/>
-      <w:r>
-        <w:rPr>
-          <w:rFonts w:ascii="Times New Roman" w:hAnsi="Times New Roman" w:cs="Times New Roman"/>
-          <w:sz w:val="24"/>
-          <w:szCs w:val="24"/>
-        </w:rPr>
-        <w:t xml:space="preserve"> will be used </w:t>
+        <w:t xml:space="preserve">Our team will be using Discord as our communication method. Github will be used </w:t>
       </w:r>
       <w:r>
         <w:rPr>
@@ -2827,69 +2759,15 @@
           <w:sz w:val="24"/>
           <w:szCs w:val="24"/>
         </w:rPr>
-        <w:t xml:space="preserve">Our client’s name is Sarah </w:t>
-      </w:r>
-      <w:proofErr w:type="spellStart"/>
-      <w:r>
-        <w:rPr>
-          <w:rFonts w:ascii="Times New Roman" w:hAnsi="Times New Roman" w:cs="Times New Roman"/>
-          <w:sz w:val="24"/>
-          <w:szCs w:val="24"/>
-        </w:rPr>
-        <w:t>Chahrour</w:t>
-      </w:r>
-      <w:proofErr w:type="spellEnd"/>
-      <w:r>
-        <w:rPr>
-          <w:rFonts w:ascii="Times New Roman" w:hAnsi="Times New Roman" w:cs="Times New Roman"/>
-          <w:sz w:val="24"/>
-          <w:szCs w:val="24"/>
-        </w:rPr>
-        <w:t xml:space="preserve">, </w:t>
-      </w:r>
-      <w:r>
-        <w:rPr>
-          <w:rFonts w:ascii="Times New Roman" w:hAnsi="Times New Roman" w:cs="Times New Roman"/>
-          <w:sz w:val="24"/>
-          <w:szCs w:val="24"/>
-        </w:rPr>
-        <w:t xml:space="preserve">she is currently running a gaming lounge located in the airport </w:t>
-      </w:r>
-      <w:proofErr w:type="gramStart"/>
-      <w:r>
-        <w:rPr>
-          <w:rFonts w:ascii="Times New Roman" w:hAnsi="Times New Roman" w:cs="Times New Roman"/>
-          <w:sz w:val="24"/>
-          <w:szCs w:val="24"/>
-        </w:rPr>
-        <w:t>called,</w:t>
-      </w:r>
-      <w:proofErr w:type="gramEnd"/>
-      <w:r>
-        <w:rPr>
-          <w:rFonts w:ascii="Times New Roman" w:hAnsi="Times New Roman" w:cs="Times New Roman"/>
-          <w:sz w:val="24"/>
-          <w:szCs w:val="24"/>
-        </w:rPr>
-        <w:t xml:space="preserve"> </w:t>
-      </w:r>
-      <w:proofErr w:type="spellStart"/>
-      <w:r>
-        <w:rPr>
-          <w:rFonts w:ascii="Times New Roman" w:hAnsi="Times New Roman" w:cs="Times New Roman"/>
-          <w:sz w:val="24"/>
-          <w:szCs w:val="24"/>
-        </w:rPr>
-        <w:t>CyberStation</w:t>
-      </w:r>
-      <w:proofErr w:type="spellEnd"/>
-      <w:r>
-        <w:rPr>
-          <w:rFonts w:ascii="Times New Roman" w:hAnsi="Times New Roman" w:cs="Times New Roman"/>
-          <w:sz w:val="24"/>
-          <w:szCs w:val="24"/>
-        </w:rPr>
-        <w:t>, where she provides a gaming station for customers to pass time as they wait for their flights. She offers times for customers to book a gaming station for a set amount of time.</w:t>
+        <w:t xml:space="preserve">Our client’s name is Sarah Chahrour, </w:t>
+      </w:r>
+      <w:r>
+        <w:rPr>
+          <w:rFonts w:ascii="Times New Roman" w:hAnsi="Times New Roman" w:cs="Times New Roman"/>
+          <w:sz w:val="24"/>
+          <w:szCs w:val="24"/>
+        </w:rPr>
+        <w:t>she is currently running a gaming lounge located in the airport called, CyberStation, where she provides a gaming station for customers to pass time as they wait for their flights. She offers times for customers to book a gaming station for a set amount of time.</w:t>
       </w:r>
     </w:p>
     <w:p>
@@ -3267,43 +3145,7 @@
           <w:sz w:val="24"/>
           <w:szCs w:val="24"/>
         </w:rPr>
-        <w:t xml:space="preserve">Our team is working on </w:t>
-      </w:r>
-      <w:proofErr w:type="spellStart"/>
-      <w:r>
-        <w:rPr>
-          <w:rFonts w:ascii="Times New Roman" w:hAnsi="Times New Roman" w:cs="Times New Roman"/>
-          <w:sz w:val="24"/>
-          <w:szCs w:val="24"/>
-        </w:rPr>
-        <w:t>Github</w:t>
-      </w:r>
-      <w:proofErr w:type="spellEnd"/>
-      <w:r>
-        <w:rPr>
-          <w:rFonts w:ascii="Times New Roman" w:hAnsi="Times New Roman" w:cs="Times New Roman"/>
-          <w:sz w:val="24"/>
-          <w:szCs w:val="24"/>
-        </w:rPr>
-        <w:t xml:space="preserve">. We have chosen </w:t>
-      </w:r>
-      <w:proofErr w:type="spellStart"/>
-      <w:r>
-        <w:rPr>
-          <w:rFonts w:ascii="Times New Roman" w:hAnsi="Times New Roman" w:cs="Times New Roman"/>
-          <w:sz w:val="24"/>
-          <w:szCs w:val="24"/>
-        </w:rPr>
-        <w:t>Github</w:t>
-      </w:r>
-      <w:proofErr w:type="spellEnd"/>
-      <w:r>
-        <w:rPr>
-          <w:rFonts w:ascii="Times New Roman" w:hAnsi="Times New Roman" w:cs="Times New Roman"/>
-          <w:sz w:val="24"/>
-          <w:szCs w:val="24"/>
-        </w:rPr>
-        <w:t xml:space="preserve"> because it allows for multiple files to be shared and worked on at the same time with constant updates and details about those updates. The </w:t>
+        <w:t xml:space="preserve">Our team is working on Github. We have chosen Github because it allows for multiple files to be shared and worked on at the same time with constant updates and details about those updates. The </w:t>
       </w:r>
       <w:proofErr w:type="spellStart"/>
       <w:r>
@@ -3346,23 +3188,13 @@
           <w:szCs w:val="24"/>
         </w:rPr>
       </w:pPr>
-      <w:proofErr w:type="spellStart"/>
-      <w:r>
-        <w:rPr>
-          <w:rFonts w:ascii="Times New Roman" w:hAnsi="Times New Roman" w:cs="Times New Roman"/>
-          <w:sz w:val="24"/>
-          <w:szCs w:val="24"/>
-        </w:rPr>
-        <w:t>Github</w:t>
-      </w:r>
-      <w:proofErr w:type="spellEnd"/>
-      <w:r>
-        <w:rPr>
-          <w:rFonts w:ascii="Times New Roman" w:hAnsi="Times New Roman" w:cs="Times New Roman"/>
-          <w:sz w:val="24"/>
-          <w:szCs w:val="24"/>
-        </w:rPr>
-        <w:t xml:space="preserve">: </w:t>
+      <w:r>
+        <w:rPr>
+          <w:rFonts w:ascii="Times New Roman" w:hAnsi="Times New Roman" w:cs="Times New Roman"/>
+          <w:sz w:val="24"/>
+          <w:szCs w:val="24"/>
+        </w:rPr>
+        <w:t xml:space="preserve">Github: </w:t>
       </w:r>
       <w:hyperlink r:id="rId10" w:history="1">
         <w:r>
@@ -3403,25 +3235,7 @@
           <w:sz w:val="24"/>
           <w:szCs w:val="24"/>
         </w:rPr>
-        <w:t xml:space="preserve">Below are our names next to our </w:t>
-      </w:r>
-      <w:proofErr w:type="spellStart"/>
-      <w:r>
-        <w:rPr>
-          <w:rFonts w:ascii="Times New Roman" w:hAnsi="Times New Roman" w:cs="Times New Roman"/>
-          <w:sz w:val="24"/>
-          <w:szCs w:val="24"/>
-        </w:rPr>
-        <w:t>Github</w:t>
-      </w:r>
-      <w:proofErr w:type="spellEnd"/>
-      <w:r>
-        <w:rPr>
-          <w:rFonts w:ascii="Times New Roman" w:hAnsi="Times New Roman" w:cs="Times New Roman"/>
-          <w:sz w:val="24"/>
-          <w:szCs w:val="24"/>
-        </w:rPr>
-        <w:t xml:space="preserve"> usernames:</w:t>
+        <w:t>Below are our names next to our Github usernames:</w:t>
       </w:r>
     </w:p>
     <w:p>
@@ -3455,17 +3269,8 @@
           <w:szCs w:val="24"/>
         </w:rPr>
         <w:tab/>
-      </w:r>
-      <w:proofErr w:type="spellStart"/>
-      <w:r>
-        <w:rPr>
-          <w:rFonts w:ascii="Times New Roman" w:hAnsi="Times New Roman" w:cs="Times New Roman"/>
-          <w:sz w:val="24"/>
-          <w:szCs w:val="24"/>
-        </w:rPr>
         <w:t>gennarofinelli</w:t>
       </w:r>
-      <w:proofErr w:type="spellEnd"/>
     </w:p>
     <w:p>
       <w:pPr>
@@ -3755,6 +3560,7 @@
       </w:pPr>
       <w:bookmarkStart w:id="8" w:name="_Toc175239564"/>
     </w:p>
+    <w:p/>
     <w:p>
       <w:pPr>
         <w:pStyle w:val="Heading2"/>
@@ -3762,18 +3568,11 @@
           <w:rFonts w:ascii="Times New Roman" w:hAnsi="Times New Roman" w:cs="Times New Roman"/>
         </w:rPr>
       </w:pPr>
-    </w:p>
-    <w:p>
-      <w:pPr>
-        <w:pStyle w:val="Heading2"/>
-        <w:rPr>
-          <w:rFonts w:ascii="Times New Roman" w:hAnsi="Times New Roman" w:cs="Times New Roman"/>
-        </w:rPr>
-      </w:pPr>
-      <w:r>
-        <w:rPr>
-          <w:rFonts w:ascii="Times New Roman" w:hAnsi="Times New Roman" w:cs="Times New Roman"/>
-        </w:rPr>
+      <w:r>
+        <w:rPr>
+          <w:rFonts w:ascii="Times New Roman" w:hAnsi="Times New Roman" w:cs="Times New Roman"/>
+        </w:rPr>
+        <w:lastRenderedPageBreak/>
         <w:t>Synchronous Meetings</w:t>
       </w:r>
       <w:bookmarkEnd w:id="8"/>
@@ -3994,27 +3793,7 @@
           <w:szCs w:val="24"/>
           <w:lang w:val="fr-FR"/>
         </w:rPr>
-        <w:t xml:space="preserve">Alexandre </w:t>
-      </w:r>
-      <w:proofErr w:type="gramStart"/>
-      <w:r>
-        <w:rPr>
-          <w:rFonts w:ascii="Times New Roman" w:hAnsi="Times New Roman" w:cs="Times New Roman"/>
-          <w:sz w:val="24"/>
-          <w:szCs w:val="24"/>
-          <w:lang w:val="fr-FR"/>
-        </w:rPr>
-        <w:t>Pham:</w:t>
-      </w:r>
-      <w:proofErr w:type="gramEnd"/>
-      <w:r>
-        <w:rPr>
-          <w:rFonts w:ascii="Times New Roman" w:hAnsi="Times New Roman" w:cs="Times New Roman"/>
-          <w:sz w:val="24"/>
-          <w:szCs w:val="24"/>
-          <w:lang w:val="fr-FR"/>
-        </w:rPr>
-        <w:t xml:space="preserve"> </w:t>
+        <w:t xml:space="preserve">Alexandre Pham: </w:t>
       </w:r>
       <w:hyperlink r:id="rId11" w:history="1">
         <w:r>
@@ -4059,38 +3838,7 @@
           <w:szCs w:val="24"/>
           <w:lang w:val="fr-FR"/>
         </w:rPr>
-        <w:t xml:space="preserve">Gennaro </w:t>
-      </w:r>
-      <w:proofErr w:type="spellStart"/>
-      <w:proofErr w:type="gramStart"/>
-      <w:r>
-        <w:rPr>
-          <w:rFonts w:ascii="Times New Roman" w:hAnsi="Times New Roman" w:cs="Times New Roman"/>
-          <w:sz w:val="24"/>
-          <w:szCs w:val="24"/>
-          <w:lang w:val="fr-FR"/>
-        </w:rPr>
-        <w:t>Finelli</w:t>
-      </w:r>
-      <w:proofErr w:type="spellEnd"/>
-      <w:r>
-        <w:rPr>
-          <w:rFonts w:ascii="Times New Roman" w:hAnsi="Times New Roman" w:cs="Times New Roman"/>
-          <w:sz w:val="24"/>
-          <w:szCs w:val="24"/>
-          <w:lang w:val="fr-FR"/>
-        </w:rPr>
-        <w:t>:</w:t>
-      </w:r>
-      <w:proofErr w:type="gramEnd"/>
-      <w:r>
-        <w:rPr>
-          <w:rFonts w:ascii="Times New Roman" w:hAnsi="Times New Roman" w:cs="Times New Roman"/>
-          <w:sz w:val="24"/>
-          <w:szCs w:val="24"/>
-          <w:lang w:val="fr-FR"/>
-        </w:rPr>
-        <w:t xml:space="preserve"> </w:t>
+        <w:t xml:space="preserve">Gennaro Finelli: </w:t>
       </w:r>
       <w:hyperlink r:id="rId12" w:history="1">
         <w:r>
@@ -4135,27 +3883,7 @@
           <w:szCs w:val="24"/>
           <w:lang w:val="fr-FR"/>
         </w:rPr>
-        <w:t xml:space="preserve">Wayne De </w:t>
-      </w:r>
-      <w:proofErr w:type="gramStart"/>
-      <w:r>
-        <w:rPr>
-          <w:rFonts w:ascii="Times New Roman" w:hAnsi="Times New Roman" w:cs="Times New Roman"/>
-          <w:sz w:val="24"/>
-          <w:szCs w:val="24"/>
-          <w:lang w:val="fr-FR"/>
-        </w:rPr>
-        <w:t>Leon:</w:t>
-      </w:r>
-      <w:proofErr w:type="gramEnd"/>
-      <w:r>
-        <w:rPr>
-          <w:rFonts w:ascii="Times New Roman" w:hAnsi="Times New Roman" w:cs="Times New Roman"/>
-          <w:sz w:val="24"/>
-          <w:szCs w:val="24"/>
-          <w:lang w:val="fr-FR"/>
-        </w:rPr>
-        <w:t xml:space="preserve"> </w:t>
+        <w:t xml:space="preserve">Wayne De Leon: </w:t>
       </w:r>
       <w:hyperlink r:id="rId13" w:history="1">
         <w:r>
@@ -4219,6 +3947,43 @@
         </w:rPr>
         <w:t xml:space="preserve"> | 2055295</w:t>
       </w:r>
+      <w:bookmarkStart w:id="11" w:name="_Toc175239567"/>
+    </w:p>
+    <w:p>
+      <w:pPr>
+        <w:rPr>
+          <w:rFonts w:ascii="Times New Roman" w:hAnsi="Times New Roman" w:cs="Times New Roman"/>
+          <w:sz w:val="24"/>
+          <w:szCs w:val="24"/>
+        </w:rPr>
+      </w:pPr>
+    </w:p>
+    <w:p>
+      <w:pPr>
+        <w:rPr>
+          <w:rFonts w:ascii="Times New Roman" w:hAnsi="Times New Roman" w:cs="Times New Roman"/>
+          <w:sz w:val="24"/>
+          <w:szCs w:val="24"/>
+        </w:rPr>
+      </w:pPr>
+    </w:p>
+    <w:p>
+      <w:pPr>
+        <w:rPr>
+          <w:rFonts w:ascii="Times New Roman" w:hAnsi="Times New Roman" w:cs="Times New Roman"/>
+          <w:sz w:val="24"/>
+          <w:szCs w:val="24"/>
+        </w:rPr>
+      </w:pPr>
+    </w:p>
+    <w:p>
+      <w:pPr>
+        <w:rPr>
+          <w:rFonts w:ascii="Times New Roman" w:hAnsi="Times New Roman" w:cs="Times New Roman"/>
+          <w:sz w:val="24"/>
+          <w:szCs w:val="24"/>
+        </w:rPr>
+      </w:pPr>
     </w:p>
     <w:p>
       <w:pPr>
@@ -4227,11 +3992,11 @@
           <w:rFonts w:ascii="Times New Roman" w:hAnsi="Times New Roman" w:cs="Times New Roman"/>
         </w:rPr>
       </w:pPr>
-      <w:bookmarkStart w:id="11" w:name="_Toc175239567"/>
-      <w:r>
-        <w:rPr>
-          <w:rFonts w:ascii="Times New Roman" w:hAnsi="Times New Roman" w:cs="Times New Roman"/>
-        </w:rPr>
+      <w:r>
+        <w:rPr>
+          <w:rFonts w:ascii="Times New Roman" w:hAnsi="Times New Roman" w:cs="Times New Roman"/>
+        </w:rPr>
+        <w:lastRenderedPageBreak/>
         <w:t>Client Contact</w:t>
       </w:r>
       <w:bookmarkEnd w:id="11"/>
@@ -4245,6 +4010,132 @@
     </w:p>
     <w:p>
       <w:pPr>
+        <w:ind w:firstLine="720"/>
+        <w:rPr>
+          <w:rFonts w:ascii="Times New Roman" w:hAnsi="Times New Roman" w:cs="Times New Roman"/>
+          <w:sz w:val="24"/>
+          <w:szCs w:val="24"/>
+        </w:rPr>
+      </w:pPr>
+      <w:r>
+        <w:rPr>
+          <w:rFonts w:ascii="Times New Roman" w:hAnsi="Times New Roman" w:cs="Times New Roman"/>
+          <w:sz w:val="24"/>
+          <w:szCs w:val="24"/>
+        </w:rPr>
+        <w:t>There will only be one contact with the client: our main contact for the client will be Mohammed, due to him being the one to have found our client and he already has a professional relationship since she is his boss.</w:t>
+      </w:r>
+      <w:r>
+        <w:rPr>
+          <w:rFonts w:ascii="Times New Roman" w:hAnsi="Times New Roman" w:cs="Times New Roman"/>
+          <w:sz w:val="24"/>
+          <w:szCs w:val="24"/>
+        </w:rPr>
+        <w:t xml:space="preserve"> The main source of contact with our client will be done through SMS. </w:t>
+      </w:r>
+    </w:p>
+    <w:p>
+      <w:pPr>
+        <w:pStyle w:val="ListParagraph"/>
+        <w:numPr>
+          <w:ilvl w:val="0"/>
+          <w:numId w:val="3"/>
+        </w:numPr>
+        <w:tabs>
+          <w:tab w:val="left" w:pos="3969"/>
+        </w:tabs>
+        <w:rPr>
+          <w:rFonts w:ascii="Times New Roman" w:hAnsi="Times New Roman" w:cs="Times New Roman"/>
+          <w:sz w:val="24"/>
+          <w:szCs w:val="24"/>
+        </w:rPr>
+      </w:pPr>
+      <w:r>
+        <w:rPr>
+          <w:rFonts w:ascii="Times New Roman" w:hAnsi="Times New Roman" w:cs="Times New Roman"/>
+          <w:sz w:val="24"/>
+          <w:szCs w:val="24"/>
+        </w:rPr>
+        <w:t xml:space="preserve">Phone: </w:t>
+      </w:r>
+      <w:r>
+        <w:rPr>
+          <w:rFonts w:ascii="Times New Roman" w:hAnsi="Times New Roman" w:cs="Times New Roman"/>
+          <w:sz w:val="24"/>
+          <w:szCs w:val="24"/>
+        </w:rPr>
+        <w:tab/>
+      </w:r>
+      <w:r>
+        <w:rPr>
+          <w:rFonts w:ascii="Times New Roman" w:hAnsi="Times New Roman" w:cs="Times New Roman"/>
+          <w:sz w:val="24"/>
+          <w:szCs w:val="24"/>
+        </w:rPr>
+        <w:t>5146384311</w:t>
+      </w:r>
+    </w:p>
+    <w:p>
+      <w:pPr>
+        <w:pStyle w:val="ListParagraph"/>
+        <w:numPr>
+          <w:ilvl w:val="0"/>
+          <w:numId w:val="3"/>
+        </w:numPr>
+        <w:tabs>
+          <w:tab w:val="left" w:pos="3969"/>
+        </w:tabs>
+        <w:rPr>
+          <w:rFonts w:ascii="Times New Roman" w:hAnsi="Times New Roman" w:cs="Times New Roman"/>
+          <w:sz w:val="24"/>
+          <w:szCs w:val="24"/>
+        </w:rPr>
+      </w:pPr>
+      <w:r>
+        <w:rPr>
+          <w:rFonts w:ascii="Times New Roman" w:hAnsi="Times New Roman" w:cs="Times New Roman"/>
+          <w:sz w:val="24"/>
+          <w:szCs w:val="24"/>
+        </w:rPr>
+        <w:t>Email:</w:t>
+      </w:r>
+      <w:r>
+        <w:rPr>
+          <w:rFonts w:ascii="Times New Roman" w:hAnsi="Times New Roman" w:cs="Times New Roman"/>
+          <w:sz w:val="24"/>
+          <w:szCs w:val="24"/>
+        </w:rPr>
+        <w:tab/>
+      </w:r>
+      <w:hyperlink r:id="rId15" w:history="1">
+        <w:r>
+          <w:rPr>
+            <w:rStyle w:val="Hyperlink"/>
+            <w:rFonts w:ascii="Times New Roman" w:hAnsi="Times New Roman" w:cs="Times New Roman"/>
+            <w:sz w:val="24"/>
+            <w:szCs w:val="24"/>
+          </w:rPr>
+          <w:t>sara.chahrour@hotmail.com</w:t>
+        </w:r>
+      </w:hyperlink>
+      <w:r>
+        <w:rPr>
+          <w:rFonts w:ascii="Times New Roman" w:hAnsi="Times New Roman" w:cs="Times New Roman"/>
+          <w:sz w:val="24"/>
+          <w:szCs w:val="24"/>
+        </w:rPr>
+        <w:t xml:space="preserve"> </w:t>
+      </w:r>
+    </w:p>
+    <w:p>
+      <w:pPr>
+        <w:rPr>
+          <w:rFonts w:ascii="Times New Roman" w:hAnsi="Times New Roman" w:cs="Times New Roman"/>
+        </w:rPr>
+      </w:pPr>
+    </w:p>
+    <w:p>
+      <w:pPr>
         <w:rPr>
           <w:rFonts w:ascii="Times New Roman" w:hAnsi="Times New Roman" w:cs="Times New Roman"/>
         </w:rPr>
@@ -4262,7 +4153,6 @@
         <w:rPr>
           <w:rFonts w:ascii="Times New Roman" w:hAnsi="Times New Roman" w:cs="Times New Roman"/>
         </w:rPr>
-        <w:lastRenderedPageBreak/>
         <w:t>Reports</w:t>
       </w:r>
       <w:bookmarkEnd w:id="12"/>

</xml_diff>

<commit_message>
Project Plan added to deliverable 1
</commit_message>
<xml_diff>
--- a/Sys_Dev_Deliverable01.docx
+++ b/Sys_Dev_Deliverable01.docx
@@ -1,6 +1,6 @@
 
 <file path=word/document.xml><?xml version="1.0" encoding="utf-8"?>
-<w:document xmlns:wpc="http://schemas.microsoft.com/office/word/2010/wordprocessingCanvas" xmlns:cx="http://schemas.microsoft.com/office/drawing/2014/chartex" xmlns:cx1="http://schemas.microsoft.com/office/drawing/2015/9/8/chartex" xmlns:cx2="http://schemas.microsoft.com/office/drawing/2015/10/21/chartex" xmlns:cx3="http://schemas.microsoft.com/office/drawing/2016/5/9/chartex" xmlns:cx4="http://schemas.microsoft.com/office/drawing/2016/5/10/chartex" xmlns:cx5="http://schemas.microsoft.com/office/drawing/2016/5/11/chartex" xmlns:cx6="http://schemas.microsoft.com/office/drawing/2016/5/12/chartex" xmlns:cx7="http://schemas.microsoft.com/office/drawing/2016/5/13/chartex" xmlns:cx8="http://schemas.microsoft.com/office/drawing/2016/5/14/chartex" xmlns:mc="http://schemas.openxmlformats.org/markup-compatibility/2006" xmlns:aink="http://schemas.microsoft.com/office/drawing/2016/ink" xmlns:am3d="http://schemas.microsoft.com/office/drawing/2017/model3d" xmlns:o="urn:schemas-microsoft-com:office:office" xmlns:oel="http://schemas.microsoft.com/office/2019/extlst" xmlns:r="http://schemas.openxmlformats.org/officeDocument/2006/relationships" xmlns:m="http://schemas.openxmlformats.org/officeDocument/2006/math" xmlns:v="urn:schemas-microsoft-com:vml" xmlns:wp14="http://schemas.microsoft.com/office/word/2010/wordprocessingDrawing" xmlns:wp="http://schemas.openxmlformats.org/drawingml/2006/wordprocessingDrawing" xmlns:w10="urn:schemas-microsoft-com:office:word" xmlns:w="http://schemas.openxmlformats.org/wordprocessingml/2006/main" xmlns:w14="http://schemas.microsoft.com/office/word/2010/wordml" xmlns:w15="http://schemas.microsoft.com/office/word/2012/wordml" xmlns:w16cex="http://schemas.microsoft.com/office/word/2018/wordml/cex" xmlns:w16cid="http://schemas.microsoft.com/office/word/2016/wordml/cid" xmlns:w16="http://schemas.microsoft.com/office/word/2018/wordml" xmlns:w16du="http://schemas.microsoft.com/office/word/2023/wordml/word16du" xmlns:w16sdtdh="http://schemas.microsoft.com/office/word/2020/wordml/sdtdatahash" xmlns:w16se="http://schemas.microsoft.com/office/word/2015/wordml/symex" xmlns:wpg="http://schemas.microsoft.com/office/word/2010/wordprocessingGroup" xmlns:wpi="http://schemas.microsoft.com/office/word/2010/wordprocessingInk" xmlns:wne="http://schemas.microsoft.com/office/word/2006/wordml" xmlns:wps="http://schemas.microsoft.com/office/word/2010/wordprocessingShape" mc:Ignorable="w14 w15 w16se w16cid w16 w16cex w16sdtdh w16du wp14">
+<w:document xmlns:wpc="http://schemas.microsoft.com/office/word/2010/wordprocessingCanvas" xmlns:cx="http://schemas.microsoft.com/office/drawing/2014/chartex" xmlns:cx1="http://schemas.microsoft.com/office/drawing/2015/9/8/chartex" xmlns:cx2="http://schemas.microsoft.com/office/drawing/2015/10/21/chartex" xmlns:cx3="http://schemas.microsoft.com/office/drawing/2016/5/9/chartex" xmlns:cx4="http://schemas.microsoft.com/office/drawing/2016/5/10/chartex" xmlns:cx5="http://schemas.microsoft.com/office/drawing/2016/5/11/chartex" xmlns:cx6="http://schemas.microsoft.com/office/drawing/2016/5/12/chartex" xmlns:cx7="http://schemas.microsoft.com/office/drawing/2016/5/13/chartex" xmlns:cx8="http://schemas.microsoft.com/office/drawing/2016/5/14/chartex" xmlns:mc="http://schemas.openxmlformats.org/markup-compatibility/2006" xmlns:aink="http://schemas.microsoft.com/office/drawing/2016/ink" xmlns:am3d="http://schemas.microsoft.com/office/drawing/2017/model3d" xmlns:o="urn:schemas-microsoft-com:office:office" xmlns:r="http://schemas.openxmlformats.org/officeDocument/2006/relationships" xmlns:m="http://schemas.openxmlformats.org/officeDocument/2006/math" xmlns:v="urn:schemas-microsoft-com:vml" xmlns:wp14="http://schemas.microsoft.com/office/word/2010/wordprocessingDrawing" xmlns:wp="http://schemas.openxmlformats.org/drawingml/2006/wordprocessingDrawing" xmlns:w10="urn:schemas-microsoft-com:office:word" xmlns:w="http://schemas.openxmlformats.org/wordprocessingml/2006/main" xmlns:w14="http://schemas.microsoft.com/office/word/2010/wordml" xmlns:w15="http://schemas.microsoft.com/office/word/2012/wordml" xmlns:w16cex="http://schemas.microsoft.com/office/word/2018/wordml/cex" xmlns:w16cid="http://schemas.microsoft.com/office/word/2016/wordml/cid" xmlns:w16="http://schemas.microsoft.com/office/word/2018/wordml" xmlns:w16sdtdh="http://schemas.microsoft.com/office/word/2020/wordml/sdtdatahash" xmlns:w16se="http://schemas.microsoft.com/office/word/2015/wordml/symex" xmlns:wpg="http://schemas.microsoft.com/office/word/2010/wordprocessingGroup" xmlns:wpi="http://schemas.microsoft.com/office/word/2010/wordprocessingInk" xmlns:wne="http://schemas.microsoft.com/office/word/2006/wordml" xmlns:wps="http://schemas.microsoft.com/office/word/2010/wordprocessingShape" mc:Ignorable="w14 w15 w16se w16cid w16 w16cex w16sdtdh wp14">
   <w:body>
     <w:p>
       <w:pPr>
@@ -2589,25 +2589,7 @@
           <w:sz w:val="24"/>
           <w:szCs w:val="24"/>
         </w:rPr>
-        <w:t xml:space="preserve">e). In these meetings, team members will have to discuss the current status of the project, the planning, and the separation of tasks between team members. Regular meetings with our client will also be part of the process to keep up with any changes the client would like to have done, and to update the client on the </w:t>
-      </w:r>
-      <w:proofErr w:type="gramStart"/>
-      <w:r>
-        <w:rPr>
-          <w:rFonts w:ascii="Times New Roman" w:hAnsi="Times New Roman" w:cs="Times New Roman"/>
-          <w:sz w:val="24"/>
-          <w:szCs w:val="24"/>
-        </w:rPr>
-        <w:t>current status</w:t>
-      </w:r>
-      <w:proofErr w:type="gramEnd"/>
-      <w:r>
-        <w:rPr>
-          <w:rFonts w:ascii="Times New Roman" w:hAnsi="Times New Roman" w:cs="Times New Roman"/>
-          <w:sz w:val="24"/>
-          <w:szCs w:val="24"/>
-        </w:rPr>
-        <w:t xml:space="preserve"> of the project. As of now, the main client </w:t>
+        <w:t xml:space="preserve">e). In these meetings, team members will have to discuss the current status of the project, the planning, and the separation of tasks between team members. Regular meetings with our client will also be part of the process to keep up with any changes the client would like to have done, and to update the client on the current status of the project. As of now, the main client </w:t>
       </w:r>
       <w:proofErr w:type="gramStart"/>
       <w:r>
@@ -3793,7 +3775,27 @@
           <w:szCs w:val="24"/>
           <w:lang w:val="fr-FR"/>
         </w:rPr>
-        <w:t xml:space="preserve">Alexandre Pham: </w:t>
+        <w:t xml:space="preserve">Alexandre </w:t>
+      </w:r>
+      <w:proofErr w:type="gramStart"/>
+      <w:r>
+        <w:rPr>
+          <w:rFonts w:ascii="Times New Roman" w:hAnsi="Times New Roman" w:cs="Times New Roman"/>
+          <w:sz w:val="24"/>
+          <w:szCs w:val="24"/>
+          <w:lang w:val="fr-FR"/>
+        </w:rPr>
+        <w:t>Pham:</w:t>
+      </w:r>
+      <w:proofErr w:type="gramEnd"/>
+      <w:r>
+        <w:rPr>
+          <w:rFonts w:ascii="Times New Roman" w:hAnsi="Times New Roman" w:cs="Times New Roman"/>
+          <w:sz w:val="24"/>
+          <w:szCs w:val="24"/>
+          <w:lang w:val="fr-FR"/>
+        </w:rPr>
+        <w:t xml:space="preserve"> </w:t>
       </w:r>
       <w:hyperlink r:id="rId11" w:history="1">
         <w:r>
@@ -3838,7 +3840,38 @@
           <w:szCs w:val="24"/>
           <w:lang w:val="fr-FR"/>
         </w:rPr>
-        <w:t xml:space="preserve">Gennaro Finelli: </w:t>
+        <w:t xml:space="preserve">Gennaro </w:t>
+      </w:r>
+      <w:proofErr w:type="spellStart"/>
+      <w:proofErr w:type="gramStart"/>
+      <w:r>
+        <w:rPr>
+          <w:rFonts w:ascii="Times New Roman" w:hAnsi="Times New Roman" w:cs="Times New Roman"/>
+          <w:sz w:val="24"/>
+          <w:szCs w:val="24"/>
+          <w:lang w:val="fr-FR"/>
+        </w:rPr>
+        <w:t>Finelli</w:t>
+      </w:r>
+      <w:proofErr w:type="spellEnd"/>
+      <w:r>
+        <w:rPr>
+          <w:rFonts w:ascii="Times New Roman" w:hAnsi="Times New Roman" w:cs="Times New Roman"/>
+          <w:sz w:val="24"/>
+          <w:szCs w:val="24"/>
+          <w:lang w:val="fr-FR"/>
+        </w:rPr>
+        <w:t>:</w:t>
+      </w:r>
+      <w:proofErr w:type="gramEnd"/>
+      <w:r>
+        <w:rPr>
+          <w:rFonts w:ascii="Times New Roman" w:hAnsi="Times New Roman" w:cs="Times New Roman"/>
+          <w:sz w:val="24"/>
+          <w:szCs w:val="24"/>
+          <w:lang w:val="fr-FR"/>
+        </w:rPr>
+        <w:t xml:space="preserve"> </w:t>
       </w:r>
       <w:hyperlink r:id="rId12" w:history="1">
         <w:r>
@@ -3883,7 +3916,27 @@
           <w:szCs w:val="24"/>
           <w:lang w:val="fr-FR"/>
         </w:rPr>
-        <w:t xml:space="preserve">Wayne De Leon: </w:t>
+        <w:t xml:space="preserve">Wayne De </w:t>
+      </w:r>
+      <w:proofErr w:type="gramStart"/>
+      <w:r>
+        <w:rPr>
+          <w:rFonts w:ascii="Times New Roman" w:hAnsi="Times New Roman" w:cs="Times New Roman"/>
+          <w:sz w:val="24"/>
+          <w:szCs w:val="24"/>
+          <w:lang w:val="fr-FR"/>
+        </w:rPr>
+        <w:t>Leon:</w:t>
+      </w:r>
+      <w:proofErr w:type="gramEnd"/>
+      <w:r>
+        <w:rPr>
+          <w:rFonts w:ascii="Times New Roman" w:hAnsi="Times New Roman" w:cs="Times New Roman"/>
+          <w:sz w:val="24"/>
+          <w:szCs w:val="24"/>
+          <w:lang w:val="fr-FR"/>
+        </w:rPr>
+        <w:t xml:space="preserve"> </w:t>
       </w:r>
       <w:hyperlink r:id="rId13" w:history="1">
         <w:r>
@@ -4467,6 +4520,98 @@
         </w:rPr>
       </w:pPr>
     </w:p>
+    <w:p>
+      <w:pPr>
+        <w:rPr>
+          <w:rFonts w:ascii="Times New Roman" w:hAnsi="Times New Roman" w:cs="Times New Roman"/>
+          <w:sz w:val="24"/>
+          <w:szCs w:val="24"/>
+        </w:rPr>
+      </w:pPr>
+      <w:r>
+        <w:rPr>
+          <w:rFonts w:ascii="Times New Roman" w:hAnsi="Times New Roman" w:cs="Times New Roman"/>
+          <w:sz w:val="24"/>
+          <w:szCs w:val="24"/>
+        </w:rPr>
+        <w:t>Below is the link to a PDF of our Project Plan:</w:t>
+      </w:r>
+    </w:p>
+    <w:p>
+      <w:pPr>
+        <w:ind w:firstLine="720"/>
+        <w:rPr>
+          <w:rFonts w:ascii="Times New Roman" w:hAnsi="Times New Roman" w:cs="Times New Roman"/>
+          <w:sz w:val="24"/>
+          <w:szCs w:val="24"/>
+        </w:rPr>
+      </w:pPr>
+      <w:hyperlink r:id="rId16" w:history="1">
+        <w:r>
+          <w:rPr>
+            <w:rStyle w:val="Hyperlink"/>
+            <w:rFonts w:ascii="Times New Roman" w:hAnsi="Times New Roman" w:cs="Times New Roman"/>
+            <w:sz w:val="24"/>
+            <w:szCs w:val="24"/>
+          </w:rPr>
+          <w:t>..\..\Documen</w:t>
+        </w:r>
+        <w:r>
+          <w:rPr>
+            <w:rStyle w:val="Hyperlink"/>
+            <w:rFonts w:ascii="Times New Roman" w:hAnsi="Times New Roman" w:cs="Times New Roman"/>
+            <w:sz w:val="24"/>
+            <w:szCs w:val="24"/>
+          </w:rPr>
+          <w:t>t</w:t>
+        </w:r>
+        <w:r>
+          <w:rPr>
+            <w:rStyle w:val="Hyperlink"/>
+            <w:rFonts w:ascii="Times New Roman" w:hAnsi="Times New Roman" w:cs="Times New Roman"/>
+            <w:sz w:val="24"/>
+            <w:szCs w:val="24"/>
+          </w:rPr>
+          <w:t>s\Proje</w:t>
+        </w:r>
+        <w:r>
+          <w:rPr>
+            <w:rStyle w:val="Hyperlink"/>
+            <w:rFonts w:ascii="Times New Roman" w:hAnsi="Times New Roman" w:cs="Times New Roman"/>
+            <w:sz w:val="24"/>
+            <w:szCs w:val="24"/>
+          </w:rPr>
+          <w:t>c</w:t>
+        </w:r>
+        <w:r>
+          <w:rPr>
+            <w:rStyle w:val="Hyperlink"/>
+            <w:rFonts w:ascii="Times New Roman" w:hAnsi="Times New Roman" w:cs="Times New Roman"/>
+            <w:sz w:val="24"/>
+            <w:szCs w:val="24"/>
+          </w:rPr>
+          <w:t>tPla</w:t>
+        </w:r>
+        <w:r>
+          <w:rPr>
+            <w:rStyle w:val="Hyperlink"/>
+            <w:rFonts w:ascii="Times New Roman" w:hAnsi="Times New Roman" w:cs="Times New Roman"/>
+            <w:sz w:val="24"/>
+            <w:szCs w:val="24"/>
+          </w:rPr>
+          <w:t>n</w:t>
+        </w:r>
+        <w:r>
+          <w:rPr>
+            <w:rStyle w:val="Hyperlink"/>
+            <w:rFonts w:ascii="Times New Roman" w:hAnsi="Times New Roman" w:cs="Times New Roman"/>
+            <w:sz w:val="24"/>
+            <w:szCs w:val="24"/>
+          </w:rPr>
+          <w:t>.pdf</w:t>
+        </w:r>
+      </w:hyperlink>
+    </w:p>
     <w:sectPr>
       <w:pgSz w:w="12240" w:h="15840"/>
       <w:pgMar w:top="1440" w:right="1440" w:bottom="1440" w:left="1440" w:header="720" w:footer="720" w:gutter="0"/>
@@ -4478,7 +4623,7 @@
 </file>
 
 <file path=word/endnotes.xml><?xml version="1.0" encoding="utf-8"?>
-<w:endnotes xmlns:wpc="http://schemas.microsoft.com/office/word/2010/wordprocessingCanvas" xmlns:cx="http://schemas.microsoft.com/office/drawing/2014/chartex" xmlns:cx1="http://schemas.microsoft.com/office/drawing/2015/9/8/chartex" xmlns:cx2="http://schemas.microsoft.com/office/drawing/2015/10/21/chartex" xmlns:cx3="http://schemas.microsoft.com/office/drawing/2016/5/9/chartex" xmlns:cx4="http://schemas.microsoft.com/office/drawing/2016/5/10/chartex" xmlns:cx5="http://schemas.microsoft.com/office/drawing/2016/5/11/chartex" xmlns:cx6="http://schemas.microsoft.com/office/drawing/2016/5/12/chartex" xmlns:cx7="http://schemas.microsoft.com/office/drawing/2016/5/13/chartex" xmlns:cx8="http://schemas.microsoft.com/office/drawing/2016/5/14/chartex" xmlns:mc="http://schemas.openxmlformats.org/markup-compatibility/2006" xmlns:aink="http://schemas.microsoft.com/office/drawing/2016/ink" xmlns:am3d="http://schemas.microsoft.com/office/drawing/2017/model3d" xmlns:o="urn:schemas-microsoft-com:office:office" xmlns:oel="http://schemas.microsoft.com/office/2019/extlst" xmlns:r="http://schemas.openxmlformats.org/officeDocument/2006/relationships" xmlns:m="http://schemas.openxmlformats.org/officeDocument/2006/math" xmlns:v="urn:schemas-microsoft-com:vml" xmlns:wp14="http://schemas.microsoft.com/office/word/2010/wordprocessingDrawing" xmlns:wp="http://schemas.openxmlformats.org/drawingml/2006/wordprocessingDrawing" xmlns:w10="urn:schemas-microsoft-com:office:word" xmlns:w="http://schemas.openxmlformats.org/wordprocessingml/2006/main" xmlns:w14="http://schemas.microsoft.com/office/word/2010/wordml" xmlns:w15="http://schemas.microsoft.com/office/word/2012/wordml" xmlns:w16cex="http://schemas.microsoft.com/office/word/2018/wordml/cex" xmlns:w16cid="http://schemas.microsoft.com/office/word/2016/wordml/cid" xmlns:w16="http://schemas.microsoft.com/office/word/2018/wordml" xmlns:w16du="http://schemas.microsoft.com/office/word/2023/wordml/word16du" xmlns:w16sdtdh="http://schemas.microsoft.com/office/word/2020/wordml/sdtdatahash" xmlns:w16se="http://schemas.microsoft.com/office/word/2015/wordml/symex" xmlns:wpg="http://schemas.microsoft.com/office/word/2010/wordprocessingGroup" xmlns:wpi="http://schemas.microsoft.com/office/word/2010/wordprocessingInk" xmlns:wne="http://schemas.microsoft.com/office/word/2006/wordml" xmlns:wps="http://schemas.microsoft.com/office/word/2010/wordprocessingShape" mc:Ignorable="w14 w15 w16se w16cid w16 w16cex w16sdtdh w16du wp14">
+<w:endnotes xmlns:wpc="http://schemas.microsoft.com/office/word/2010/wordprocessingCanvas" xmlns:cx="http://schemas.microsoft.com/office/drawing/2014/chartex" xmlns:cx1="http://schemas.microsoft.com/office/drawing/2015/9/8/chartex" xmlns:cx2="http://schemas.microsoft.com/office/drawing/2015/10/21/chartex" xmlns:cx3="http://schemas.microsoft.com/office/drawing/2016/5/9/chartex" xmlns:cx4="http://schemas.microsoft.com/office/drawing/2016/5/10/chartex" xmlns:cx5="http://schemas.microsoft.com/office/drawing/2016/5/11/chartex" xmlns:cx6="http://schemas.microsoft.com/office/drawing/2016/5/12/chartex" xmlns:cx7="http://schemas.microsoft.com/office/drawing/2016/5/13/chartex" xmlns:cx8="http://schemas.microsoft.com/office/drawing/2016/5/14/chartex" xmlns:mc="http://schemas.openxmlformats.org/markup-compatibility/2006" xmlns:aink="http://schemas.microsoft.com/office/drawing/2016/ink" xmlns:am3d="http://schemas.microsoft.com/office/drawing/2017/model3d" xmlns:o="urn:schemas-microsoft-com:office:office" xmlns:r="http://schemas.openxmlformats.org/officeDocument/2006/relationships" xmlns:m="http://schemas.openxmlformats.org/officeDocument/2006/math" xmlns:v="urn:schemas-microsoft-com:vml" xmlns:wp14="http://schemas.microsoft.com/office/word/2010/wordprocessingDrawing" xmlns:wp="http://schemas.openxmlformats.org/drawingml/2006/wordprocessingDrawing" xmlns:w10="urn:schemas-microsoft-com:office:word" xmlns:w="http://schemas.openxmlformats.org/wordprocessingml/2006/main" xmlns:w14="http://schemas.microsoft.com/office/word/2010/wordml" xmlns:w15="http://schemas.microsoft.com/office/word/2012/wordml" xmlns:w16cex="http://schemas.microsoft.com/office/word/2018/wordml/cex" xmlns:w16cid="http://schemas.microsoft.com/office/word/2016/wordml/cid" xmlns:w16="http://schemas.microsoft.com/office/word/2018/wordml" xmlns:w16sdtdh="http://schemas.microsoft.com/office/word/2020/wordml/sdtdatahash" xmlns:w16se="http://schemas.microsoft.com/office/word/2015/wordml/symex" xmlns:wpg="http://schemas.microsoft.com/office/word/2010/wordprocessingGroup" xmlns:wpi="http://schemas.microsoft.com/office/word/2010/wordprocessingInk" xmlns:wne="http://schemas.microsoft.com/office/word/2006/wordml" xmlns:wps="http://schemas.microsoft.com/office/word/2010/wordprocessingShape" mc:Ignorable="w14 w15 w16se w16cid w16 w16cex w16sdtdh wp14">
   <w:endnote w:type="separator" w:id="-1">
     <w:p>
       <w:pPr>
@@ -4503,7 +4648,7 @@
 </file>
 
 <file path=word/footer1.xml><?xml version="1.0" encoding="utf-8"?>
-<w:ftr xmlns:wpc="http://schemas.microsoft.com/office/word/2010/wordprocessingCanvas" xmlns:cx="http://schemas.microsoft.com/office/drawing/2014/chartex" xmlns:cx1="http://schemas.microsoft.com/office/drawing/2015/9/8/chartex" xmlns:cx2="http://schemas.microsoft.com/office/drawing/2015/10/21/chartex" xmlns:cx3="http://schemas.microsoft.com/office/drawing/2016/5/9/chartex" xmlns:cx4="http://schemas.microsoft.com/office/drawing/2016/5/10/chartex" xmlns:cx5="http://schemas.microsoft.com/office/drawing/2016/5/11/chartex" xmlns:cx6="http://schemas.microsoft.com/office/drawing/2016/5/12/chartex" xmlns:cx7="http://schemas.microsoft.com/office/drawing/2016/5/13/chartex" xmlns:cx8="http://schemas.microsoft.com/office/drawing/2016/5/14/chartex" xmlns:mc="http://schemas.openxmlformats.org/markup-compatibility/2006" xmlns:aink="http://schemas.microsoft.com/office/drawing/2016/ink" xmlns:am3d="http://schemas.microsoft.com/office/drawing/2017/model3d" xmlns:o="urn:schemas-microsoft-com:office:office" xmlns:oel="http://schemas.microsoft.com/office/2019/extlst" xmlns:r="http://schemas.openxmlformats.org/officeDocument/2006/relationships" xmlns:m="http://schemas.openxmlformats.org/officeDocument/2006/math" xmlns:v="urn:schemas-microsoft-com:vml" xmlns:wp14="http://schemas.microsoft.com/office/word/2010/wordprocessingDrawing" xmlns:wp="http://schemas.openxmlformats.org/drawingml/2006/wordprocessingDrawing" xmlns:w10="urn:schemas-microsoft-com:office:word" xmlns:w="http://schemas.openxmlformats.org/wordprocessingml/2006/main" xmlns:w14="http://schemas.microsoft.com/office/word/2010/wordml" xmlns:w15="http://schemas.microsoft.com/office/word/2012/wordml" xmlns:w16cex="http://schemas.microsoft.com/office/word/2018/wordml/cex" xmlns:w16cid="http://schemas.microsoft.com/office/word/2016/wordml/cid" xmlns:w16="http://schemas.microsoft.com/office/word/2018/wordml" xmlns:w16du="http://schemas.microsoft.com/office/word/2023/wordml/word16du" xmlns:w16sdtdh="http://schemas.microsoft.com/office/word/2020/wordml/sdtdatahash" xmlns:w16se="http://schemas.microsoft.com/office/word/2015/wordml/symex" xmlns:wpg="http://schemas.microsoft.com/office/word/2010/wordprocessingGroup" xmlns:wpi="http://schemas.microsoft.com/office/word/2010/wordprocessingInk" xmlns:wne="http://schemas.microsoft.com/office/word/2006/wordml" xmlns:wps="http://schemas.microsoft.com/office/word/2010/wordprocessingShape" mc:Ignorable="w14 w15 w16se w16cid w16 w16cex w16sdtdh w16du wp14">
+<w:ftr xmlns:wpc="http://schemas.microsoft.com/office/word/2010/wordprocessingCanvas" xmlns:cx="http://schemas.microsoft.com/office/drawing/2014/chartex" xmlns:cx1="http://schemas.microsoft.com/office/drawing/2015/9/8/chartex" xmlns:cx2="http://schemas.microsoft.com/office/drawing/2015/10/21/chartex" xmlns:cx3="http://schemas.microsoft.com/office/drawing/2016/5/9/chartex" xmlns:cx4="http://schemas.microsoft.com/office/drawing/2016/5/10/chartex" xmlns:cx5="http://schemas.microsoft.com/office/drawing/2016/5/11/chartex" xmlns:cx6="http://schemas.microsoft.com/office/drawing/2016/5/12/chartex" xmlns:cx7="http://schemas.microsoft.com/office/drawing/2016/5/13/chartex" xmlns:cx8="http://schemas.microsoft.com/office/drawing/2016/5/14/chartex" xmlns:mc="http://schemas.openxmlformats.org/markup-compatibility/2006" xmlns:aink="http://schemas.microsoft.com/office/drawing/2016/ink" xmlns:am3d="http://schemas.microsoft.com/office/drawing/2017/model3d" xmlns:o="urn:schemas-microsoft-com:office:office" xmlns:r="http://schemas.openxmlformats.org/officeDocument/2006/relationships" xmlns:m="http://schemas.openxmlformats.org/officeDocument/2006/math" xmlns:v="urn:schemas-microsoft-com:vml" xmlns:wp14="http://schemas.microsoft.com/office/word/2010/wordprocessingDrawing" xmlns:wp="http://schemas.openxmlformats.org/drawingml/2006/wordprocessingDrawing" xmlns:w10="urn:schemas-microsoft-com:office:word" xmlns:w="http://schemas.openxmlformats.org/wordprocessingml/2006/main" xmlns:w14="http://schemas.microsoft.com/office/word/2010/wordml" xmlns:w15="http://schemas.microsoft.com/office/word/2012/wordml" xmlns:w16cex="http://schemas.microsoft.com/office/word/2018/wordml/cex" xmlns:w16cid="http://schemas.microsoft.com/office/word/2016/wordml/cid" xmlns:w16="http://schemas.microsoft.com/office/word/2018/wordml" xmlns:w16sdtdh="http://schemas.microsoft.com/office/word/2020/wordml/sdtdatahash" xmlns:w16se="http://schemas.microsoft.com/office/word/2015/wordml/symex" xmlns:wpg="http://schemas.microsoft.com/office/word/2010/wordprocessingGroup" xmlns:wpi="http://schemas.microsoft.com/office/word/2010/wordprocessingInk" xmlns:wne="http://schemas.microsoft.com/office/word/2006/wordml" xmlns:wps="http://schemas.microsoft.com/office/word/2010/wordprocessingShape" mc:Ignorable="w14 w15 w16se w16cid w16 w16cex w16sdtdh wp14">
   <w:sdt>
     <w:sdtPr>
       <w:id w:val="-720901742"/>
@@ -4577,7 +4722,7 @@
 </file>
 
 <file path=word/footnotes.xml><?xml version="1.0" encoding="utf-8"?>
-<w:footnotes xmlns:wpc="http://schemas.microsoft.com/office/word/2010/wordprocessingCanvas" xmlns:cx="http://schemas.microsoft.com/office/drawing/2014/chartex" xmlns:cx1="http://schemas.microsoft.com/office/drawing/2015/9/8/chartex" xmlns:cx2="http://schemas.microsoft.com/office/drawing/2015/10/21/chartex" xmlns:cx3="http://schemas.microsoft.com/office/drawing/2016/5/9/chartex" xmlns:cx4="http://schemas.microsoft.com/office/drawing/2016/5/10/chartex" xmlns:cx5="http://schemas.microsoft.com/office/drawing/2016/5/11/chartex" xmlns:cx6="http://schemas.microsoft.com/office/drawing/2016/5/12/chartex" xmlns:cx7="http://schemas.microsoft.com/office/drawing/2016/5/13/chartex" xmlns:cx8="http://schemas.microsoft.com/office/drawing/2016/5/14/chartex" xmlns:mc="http://schemas.openxmlformats.org/markup-compatibility/2006" xmlns:aink="http://schemas.microsoft.com/office/drawing/2016/ink" xmlns:am3d="http://schemas.microsoft.com/office/drawing/2017/model3d" xmlns:o="urn:schemas-microsoft-com:office:office" xmlns:oel="http://schemas.microsoft.com/office/2019/extlst" xmlns:r="http://schemas.openxmlformats.org/officeDocument/2006/relationships" xmlns:m="http://schemas.openxmlformats.org/officeDocument/2006/math" xmlns:v="urn:schemas-microsoft-com:vml" xmlns:wp14="http://schemas.microsoft.com/office/word/2010/wordprocessingDrawing" xmlns:wp="http://schemas.openxmlformats.org/drawingml/2006/wordprocessingDrawing" xmlns:w10="urn:schemas-microsoft-com:office:word" xmlns:w="http://schemas.openxmlformats.org/wordprocessingml/2006/main" xmlns:w14="http://schemas.microsoft.com/office/word/2010/wordml" xmlns:w15="http://schemas.microsoft.com/office/word/2012/wordml" xmlns:w16cex="http://schemas.microsoft.com/office/word/2018/wordml/cex" xmlns:w16cid="http://schemas.microsoft.com/office/word/2016/wordml/cid" xmlns:w16="http://schemas.microsoft.com/office/word/2018/wordml" xmlns:w16du="http://schemas.microsoft.com/office/word/2023/wordml/word16du" xmlns:w16sdtdh="http://schemas.microsoft.com/office/word/2020/wordml/sdtdatahash" xmlns:w16se="http://schemas.microsoft.com/office/word/2015/wordml/symex" xmlns:wpg="http://schemas.microsoft.com/office/word/2010/wordprocessingGroup" xmlns:wpi="http://schemas.microsoft.com/office/word/2010/wordprocessingInk" xmlns:wne="http://schemas.microsoft.com/office/word/2006/wordml" xmlns:wps="http://schemas.microsoft.com/office/word/2010/wordprocessingShape" mc:Ignorable="w14 w15 w16se w16cid w16 w16cex w16sdtdh w16du wp14">
+<w:footnotes xmlns:wpc="http://schemas.microsoft.com/office/word/2010/wordprocessingCanvas" xmlns:cx="http://schemas.microsoft.com/office/drawing/2014/chartex" xmlns:cx1="http://schemas.microsoft.com/office/drawing/2015/9/8/chartex" xmlns:cx2="http://schemas.microsoft.com/office/drawing/2015/10/21/chartex" xmlns:cx3="http://schemas.microsoft.com/office/drawing/2016/5/9/chartex" xmlns:cx4="http://schemas.microsoft.com/office/drawing/2016/5/10/chartex" xmlns:cx5="http://schemas.microsoft.com/office/drawing/2016/5/11/chartex" xmlns:cx6="http://schemas.microsoft.com/office/drawing/2016/5/12/chartex" xmlns:cx7="http://schemas.microsoft.com/office/drawing/2016/5/13/chartex" xmlns:cx8="http://schemas.microsoft.com/office/drawing/2016/5/14/chartex" xmlns:mc="http://schemas.openxmlformats.org/markup-compatibility/2006" xmlns:aink="http://schemas.microsoft.com/office/drawing/2016/ink" xmlns:am3d="http://schemas.microsoft.com/office/drawing/2017/model3d" xmlns:o="urn:schemas-microsoft-com:office:office" xmlns:r="http://schemas.openxmlformats.org/officeDocument/2006/relationships" xmlns:m="http://schemas.openxmlformats.org/officeDocument/2006/math" xmlns:v="urn:schemas-microsoft-com:vml" xmlns:wp14="http://schemas.microsoft.com/office/word/2010/wordprocessingDrawing" xmlns:wp="http://schemas.openxmlformats.org/drawingml/2006/wordprocessingDrawing" xmlns:w10="urn:schemas-microsoft-com:office:word" xmlns:w="http://schemas.openxmlformats.org/wordprocessingml/2006/main" xmlns:w14="http://schemas.microsoft.com/office/word/2010/wordml" xmlns:w15="http://schemas.microsoft.com/office/word/2012/wordml" xmlns:w16cex="http://schemas.microsoft.com/office/word/2018/wordml/cex" xmlns:w16cid="http://schemas.microsoft.com/office/word/2016/wordml/cid" xmlns:w16="http://schemas.microsoft.com/office/word/2018/wordml" xmlns:w16sdtdh="http://schemas.microsoft.com/office/word/2020/wordml/sdtdatahash" xmlns:w16se="http://schemas.microsoft.com/office/word/2015/wordml/symex" xmlns:wpg="http://schemas.microsoft.com/office/word/2010/wordprocessingGroup" xmlns:wpi="http://schemas.microsoft.com/office/word/2010/wordprocessingInk" xmlns:wne="http://schemas.microsoft.com/office/word/2006/wordml" xmlns:wps="http://schemas.microsoft.com/office/word/2010/wordprocessingShape" mc:Ignorable="w14 w15 w16se w16cid w16 w16cex w16sdtdh wp14">
   <w:footnote w:type="separator" w:id="-1">
     <w:p>
       <w:pPr>
@@ -4602,7 +4747,7 @@
 </file>
 
 <file path=word/header1.xml><?xml version="1.0" encoding="utf-8"?>
-<w:hdr xmlns:wpc="http://schemas.microsoft.com/office/word/2010/wordprocessingCanvas" xmlns:cx="http://schemas.microsoft.com/office/drawing/2014/chartex" xmlns:cx1="http://schemas.microsoft.com/office/drawing/2015/9/8/chartex" xmlns:cx2="http://schemas.microsoft.com/office/drawing/2015/10/21/chartex" xmlns:cx3="http://schemas.microsoft.com/office/drawing/2016/5/9/chartex" xmlns:cx4="http://schemas.microsoft.com/office/drawing/2016/5/10/chartex" xmlns:cx5="http://schemas.microsoft.com/office/drawing/2016/5/11/chartex" xmlns:cx6="http://schemas.microsoft.com/office/drawing/2016/5/12/chartex" xmlns:cx7="http://schemas.microsoft.com/office/drawing/2016/5/13/chartex" xmlns:cx8="http://schemas.microsoft.com/office/drawing/2016/5/14/chartex" xmlns:mc="http://schemas.openxmlformats.org/markup-compatibility/2006" xmlns:aink="http://schemas.microsoft.com/office/drawing/2016/ink" xmlns:am3d="http://schemas.microsoft.com/office/drawing/2017/model3d" xmlns:o="urn:schemas-microsoft-com:office:office" xmlns:oel="http://schemas.microsoft.com/office/2019/extlst" xmlns:r="http://schemas.openxmlformats.org/officeDocument/2006/relationships" xmlns:m="http://schemas.openxmlformats.org/officeDocument/2006/math" xmlns:v="urn:schemas-microsoft-com:vml" xmlns:wp14="http://schemas.microsoft.com/office/word/2010/wordprocessingDrawing" xmlns:wp="http://schemas.openxmlformats.org/drawingml/2006/wordprocessingDrawing" xmlns:w10="urn:schemas-microsoft-com:office:word" xmlns:w="http://schemas.openxmlformats.org/wordprocessingml/2006/main" xmlns:w14="http://schemas.microsoft.com/office/word/2010/wordml" xmlns:w15="http://schemas.microsoft.com/office/word/2012/wordml" xmlns:w16cex="http://schemas.microsoft.com/office/word/2018/wordml/cex" xmlns:w16cid="http://schemas.microsoft.com/office/word/2016/wordml/cid" xmlns:w16="http://schemas.microsoft.com/office/word/2018/wordml" xmlns:w16du="http://schemas.microsoft.com/office/word/2023/wordml/word16du" xmlns:w16sdtdh="http://schemas.microsoft.com/office/word/2020/wordml/sdtdatahash" xmlns:w16se="http://schemas.microsoft.com/office/word/2015/wordml/symex" xmlns:wpg="http://schemas.microsoft.com/office/word/2010/wordprocessingGroup" xmlns:wpi="http://schemas.microsoft.com/office/word/2010/wordprocessingInk" xmlns:wne="http://schemas.microsoft.com/office/word/2006/wordml" xmlns:wps="http://schemas.microsoft.com/office/word/2010/wordprocessingShape" mc:Ignorable="w14 w15 w16se w16cid w16 w16cex w16sdtdh w16du wp14">
+<w:hdr xmlns:wpc="http://schemas.microsoft.com/office/word/2010/wordprocessingCanvas" xmlns:cx="http://schemas.microsoft.com/office/drawing/2014/chartex" xmlns:cx1="http://schemas.microsoft.com/office/drawing/2015/9/8/chartex" xmlns:cx2="http://schemas.microsoft.com/office/drawing/2015/10/21/chartex" xmlns:cx3="http://schemas.microsoft.com/office/drawing/2016/5/9/chartex" xmlns:cx4="http://schemas.microsoft.com/office/drawing/2016/5/10/chartex" xmlns:cx5="http://schemas.microsoft.com/office/drawing/2016/5/11/chartex" xmlns:cx6="http://schemas.microsoft.com/office/drawing/2016/5/12/chartex" xmlns:cx7="http://schemas.microsoft.com/office/drawing/2016/5/13/chartex" xmlns:cx8="http://schemas.microsoft.com/office/drawing/2016/5/14/chartex" xmlns:mc="http://schemas.openxmlformats.org/markup-compatibility/2006" xmlns:aink="http://schemas.microsoft.com/office/drawing/2016/ink" xmlns:am3d="http://schemas.microsoft.com/office/drawing/2017/model3d" xmlns:o="urn:schemas-microsoft-com:office:office" xmlns:r="http://schemas.openxmlformats.org/officeDocument/2006/relationships" xmlns:m="http://schemas.openxmlformats.org/officeDocument/2006/math" xmlns:v="urn:schemas-microsoft-com:vml" xmlns:wp14="http://schemas.microsoft.com/office/word/2010/wordprocessingDrawing" xmlns:wp="http://schemas.openxmlformats.org/drawingml/2006/wordprocessingDrawing" xmlns:w10="urn:schemas-microsoft-com:office:word" xmlns:w="http://schemas.openxmlformats.org/wordprocessingml/2006/main" xmlns:w14="http://schemas.microsoft.com/office/word/2010/wordml" xmlns:w15="http://schemas.microsoft.com/office/word/2012/wordml" xmlns:w16cex="http://schemas.microsoft.com/office/word/2018/wordml/cex" xmlns:w16cid="http://schemas.microsoft.com/office/word/2016/wordml/cid" xmlns:w16="http://schemas.microsoft.com/office/word/2018/wordml" xmlns:w16sdtdh="http://schemas.microsoft.com/office/word/2020/wordml/sdtdatahash" xmlns:w16se="http://schemas.microsoft.com/office/word/2015/wordml/symex" xmlns:wpg="http://schemas.microsoft.com/office/word/2010/wordprocessingGroup" xmlns:wpi="http://schemas.microsoft.com/office/word/2010/wordprocessingInk" xmlns:wne="http://schemas.microsoft.com/office/word/2006/wordml" xmlns:wps="http://schemas.microsoft.com/office/word/2010/wordprocessingShape" mc:Ignorable="w14 w15 w16se w16cid w16 w16cex w16sdtdh wp14">
   <w:p>
     <w:pPr>
       <w:pStyle w:val="Header"/>
@@ -4623,7 +4768,7 @@
 </file>
 
 <file path=word/numbering.xml><?xml version="1.0" encoding="utf-8"?>
-<w:numbering xmlns:wpc="http://schemas.microsoft.com/office/word/2010/wordprocessingCanvas" xmlns:cx="http://schemas.microsoft.com/office/drawing/2014/chartex" xmlns:cx1="http://schemas.microsoft.com/office/drawing/2015/9/8/chartex" xmlns:cx2="http://schemas.microsoft.com/office/drawing/2015/10/21/chartex" xmlns:cx3="http://schemas.microsoft.com/office/drawing/2016/5/9/chartex" xmlns:cx4="http://schemas.microsoft.com/office/drawing/2016/5/10/chartex" xmlns:cx5="http://schemas.microsoft.com/office/drawing/2016/5/11/chartex" xmlns:cx6="http://schemas.microsoft.com/office/drawing/2016/5/12/chartex" xmlns:cx7="http://schemas.microsoft.com/office/drawing/2016/5/13/chartex" xmlns:cx8="http://schemas.microsoft.com/office/drawing/2016/5/14/chartex" xmlns:mc="http://schemas.openxmlformats.org/markup-compatibility/2006" xmlns:aink="http://schemas.microsoft.com/office/drawing/2016/ink" xmlns:am3d="http://schemas.microsoft.com/office/drawing/2017/model3d" xmlns:o="urn:schemas-microsoft-com:office:office" xmlns:oel="http://schemas.microsoft.com/office/2019/extlst" xmlns:r="http://schemas.openxmlformats.org/officeDocument/2006/relationships" xmlns:m="http://schemas.openxmlformats.org/officeDocument/2006/math" xmlns:v="urn:schemas-microsoft-com:vml" xmlns:wp14="http://schemas.microsoft.com/office/word/2010/wordprocessingDrawing" xmlns:wp="http://schemas.openxmlformats.org/drawingml/2006/wordprocessingDrawing" xmlns:w10="urn:schemas-microsoft-com:office:word" xmlns:w="http://schemas.openxmlformats.org/wordprocessingml/2006/main" xmlns:w14="http://schemas.microsoft.com/office/word/2010/wordml" xmlns:w15="http://schemas.microsoft.com/office/word/2012/wordml" xmlns:w16cex="http://schemas.microsoft.com/office/word/2018/wordml/cex" xmlns:w16cid="http://schemas.microsoft.com/office/word/2016/wordml/cid" xmlns:w16="http://schemas.microsoft.com/office/word/2018/wordml" xmlns:w16du="http://schemas.microsoft.com/office/word/2023/wordml/word16du" xmlns:w16sdtdh="http://schemas.microsoft.com/office/word/2020/wordml/sdtdatahash" xmlns:w16se="http://schemas.microsoft.com/office/word/2015/wordml/symex" xmlns:wpg="http://schemas.microsoft.com/office/word/2010/wordprocessingGroup" xmlns:wpi="http://schemas.microsoft.com/office/word/2010/wordprocessingInk" xmlns:wne="http://schemas.microsoft.com/office/word/2006/wordml" xmlns:wps="http://schemas.microsoft.com/office/word/2010/wordprocessingShape" mc:Ignorable="w14 w15 w16se w16cid w16 w16cex w16sdtdh w16du wp14">
+<w:numbering xmlns:wpc="http://schemas.microsoft.com/office/word/2010/wordprocessingCanvas" xmlns:cx="http://schemas.microsoft.com/office/drawing/2014/chartex" xmlns:cx1="http://schemas.microsoft.com/office/drawing/2015/9/8/chartex" xmlns:cx2="http://schemas.microsoft.com/office/drawing/2015/10/21/chartex" xmlns:cx3="http://schemas.microsoft.com/office/drawing/2016/5/9/chartex" xmlns:cx4="http://schemas.microsoft.com/office/drawing/2016/5/10/chartex" xmlns:cx5="http://schemas.microsoft.com/office/drawing/2016/5/11/chartex" xmlns:cx6="http://schemas.microsoft.com/office/drawing/2016/5/12/chartex" xmlns:cx7="http://schemas.microsoft.com/office/drawing/2016/5/13/chartex" xmlns:cx8="http://schemas.microsoft.com/office/drawing/2016/5/14/chartex" xmlns:mc="http://schemas.openxmlformats.org/markup-compatibility/2006" xmlns:aink="http://schemas.microsoft.com/office/drawing/2016/ink" xmlns:am3d="http://schemas.microsoft.com/office/drawing/2017/model3d" xmlns:o="urn:schemas-microsoft-com:office:office" xmlns:r="http://schemas.openxmlformats.org/officeDocument/2006/relationships" xmlns:m="http://schemas.openxmlformats.org/officeDocument/2006/math" xmlns:v="urn:schemas-microsoft-com:vml" xmlns:wp14="http://schemas.microsoft.com/office/word/2010/wordprocessingDrawing" xmlns:wp="http://schemas.openxmlformats.org/drawingml/2006/wordprocessingDrawing" xmlns:w10="urn:schemas-microsoft-com:office:word" xmlns:w="http://schemas.openxmlformats.org/wordprocessingml/2006/main" xmlns:w14="http://schemas.microsoft.com/office/word/2010/wordml" xmlns:w15="http://schemas.microsoft.com/office/word/2012/wordml" xmlns:w16cex="http://schemas.microsoft.com/office/word/2018/wordml/cex" xmlns:w16cid="http://schemas.microsoft.com/office/word/2016/wordml/cid" xmlns:w16="http://schemas.microsoft.com/office/word/2018/wordml" xmlns:w16sdtdh="http://schemas.microsoft.com/office/word/2020/wordml/sdtdatahash" xmlns:w16se="http://schemas.microsoft.com/office/word/2015/wordml/symex" xmlns:wpg="http://schemas.microsoft.com/office/word/2010/wordprocessingGroup" xmlns:wpi="http://schemas.microsoft.com/office/word/2010/wordprocessingInk" xmlns:wne="http://schemas.microsoft.com/office/word/2006/wordml" xmlns:wps="http://schemas.microsoft.com/office/word/2010/wordprocessingShape" mc:Ignorable="w14 w15 w16se w16cid w16 w16cex w16sdtdh wp14">
   <w:abstractNum w:abstractNumId="0" w15:restartNumberingAfterBreak="0">
     <w:nsid w:val="31A00015"/>
     <w:multiLevelType w:val="hybridMultilevel"/>
@@ -5189,26 +5334,26 @@
       </w:rPr>
     </w:lvl>
   </w:abstractNum>
-  <w:num w:numId="1" w16cid:durableId="1140077073">
+  <w:num w:numId="1">
     <w:abstractNumId w:val="4"/>
   </w:num>
-  <w:num w:numId="2" w16cid:durableId="400712249">
+  <w:num w:numId="2">
     <w:abstractNumId w:val="3"/>
   </w:num>
-  <w:num w:numId="3" w16cid:durableId="332535603">
+  <w:num w:numId="3">
     <w:abstractNumId w:val="0"/>
   </w:num>
-  <w:num w:numId="4" w16cid:durableId="1282303808">
+  <w:num w:numId="4">
     <w:abstractNumId w:val="2"/>
   </w:num>
-  <w:num w:numId="5" w16cid:durableId="1375541832">
+  <w:num w:numId="5">
     <w:abstractNumId w:val="1"/>
   </w:num>
 </w:numbering>
 </file>
 
 <file path=word/styles.xml><?xml version="1.0" encoding="utf-8"?>
-<w:styles xmlns:mc="http://schemas.openxmlformats.org/markup-compatibility/2006" xmlns:r="http://schemas.openxmlformats.org/officeDocument/2006/relationships" xmlns:w="http://schemas.openxmlformats.org/wordprocessingml/2006/main" xmlns:w14="http://schemas.microsoft.com/office/word/2010/wordml" xmlns:w15="http://schemas.microsoft.com/office/word/2012/wordml" xmlns:w16cex="http://schemas.microsoft.com/office/word/2018/wordml/cex" xmlns:w16cid="http://schemas.microsoft.com/office/word/2016/wordml/cid" xmlns:w16="http://schemas.microsoft.com/office/word/2018/wordml" xmlns:w16du="http://schemas.microsoft.com/office/word/2023/wordml/word16du" xmlns:w16sdtdh="http://schemas.microsoft.com/office/word/2020/wordml/sdtdatahash" xmlns:w16se="http://schemas.microsoft.com/office/word/2015/wordml/symex" mc:Ignorable="w14 w15 w16se w16cid w16 w16cex w16sdtdh w16du">
+<w:styles xmlns:mc="http://schemas.openxmlformats.org/markup-compatibility/2006" xmlns:r="http://schemas.openxmlformats.org/officeDocument/2006/relationships" xmlns:w="http://schemas.openxmlformats.org/wordprocessingml/2006/main" xmlns:w14="http://schemas.microsoft.com/office/word/2010/wordml" xmlns:w15="http://schemas.microsoft.com/office/word/2012/wordml" xmlns:w16cex="http://schemas.microsoft.com/office/word/2018/wordml/cex" xmlns:w16cid="http://schemas.microsoft.com/office/word/2016/wordml/cid" xmlns:w16="http://schemas.microsoft.com/office/word/2018/wordml" xmlns:w16sdtdh="http://schemas.microsoft.com/office/word/2020/wordml/sdtdatahash" xmlns:w16se="http://schemas.microsoft.com/office/word/2015/wordml/symex" mc:Ignorable="w14 w15 w16se w16cid w16 w16cex w16sdtdh">
   <w:docDefaults>
     <w:rPrDefault>
       <w:rPr>

</xml_diff>